<commit_message>
Aggiunta class diagrm e modifica numeroDiTelefono ODD
</commit_message>
<xml_diff>
--- a/Documenti/ODD/ODD v1.1.docx
+++ b/Documenti/ODD/ODD v1.1.docx
@@ -3459,10 +3459,10 @@
           <w:noProof/>
         </w:rPr>
         <w:drawing>
-          <wp:inline distT="0" distB="0" distL="0" distR="0" wp14:anchorId="3FB68E21" wp14:editId="1A65C6CA">
+          <wp:inline distT="0" distB="0" distL="0" distR="0" wp14:anchorId="7076AD57" wp14:editId="4324E936">
             <wp:extent cx="6120130" cy="4385945"/>
             <wp:effectExtent l="0" t="0" r="0" b="0"/>
-            <wp:docPr id="7" name="Immagine 7"/>
+            <wp:docPr id="13" name="Immagine 13"/>
             <wp:cNvGraphicFramePr>
               <a:graphicFrameLocks xmlns:a="http://schemas.openxmlformats.org/drawingml/2006/main" noChangeAspect="1"/>
             </wp:cNvGraphicFramePr>
@@ -3470,7 +3470,7 @@
               <a:graphicData uri="http://schemas.openxmlformats.org/drawingml/2006/picture">
                 <pic:pic xmlns:pic="http://schemas.openxmlformats.org/drawingml/2006/picture">
                   <pic:nvPicPr>
-                    <pic:cNvPr id="7" name="Immagine 7"/>
+                    <pic:cNvPr id="13" name="Immagine 13"/>
                     <pic:cNvPicPr/>
                   </pic:nvPicPr>
                   <pic:blipFill>
@@ -3515,10 +3515,10 @@
           <w:noProof/>
         </w:rPr>
         <w:drawing>
-          <wp:inline distT="0" distB="0" distL="0" distR="0" wp14:anchorId="23381615" wp14:editId="31684FC9">
-            <wp:extent cx="5362575" cy="3452458"/>
+          <wp:inline distT="0" distB="0" distL="0" distR="0" wp14:anchorId="1DABA5B2" wp14:editId="77C90D02">
+            <wp:extent cx="5113488" cy="3284665"/>
             <wp:effectExtent l="0" t="0" r="0" b="0"/>
-            <wp:docPr id="8" name="Immagine 8"/>
+            <wp:docPr id="14" name="Immagine 14"/>
             <wp:cNvGraphicFramePr>
               <a:graphicFrameLocks xmlns:a="http://schemas.openxmlformats.org/drawingml/2006/main" noChangeAspect="1"/>
             </wp:cNvGraphicFramePr>
@@ -3526,7 +3526,7 @@
               <a:graphicData uri="http://schemas.openxmlformats.org/drawingml/2006/picture">
                 <pic:pic xmlns:pic="http://schemas.openxmlformats.org/drawingml/2006/picture">
                   <pic:nvPicPr>
-                    <pic:cNvPr id="8" name="Immagine 8"/>
+                    <pic:cNvPr id="14" name="Immagine 14"/>
                     <pic:cNvPicPr/>
                   </pic:nvPicPr>
                   <pic:blipFill>
@@ -3544,7 +3544,7 @@
                   <pic:spPr>
                     <a:xfrm>
                       <a:off x="0" y="0"/>
-                      <a:ext cx="5413358" cy="3485153"/>
+                      <a:ext cx="5134545" cy="3298191"/>
                     </a:xfrm>
                     <a:prstGeom prst="rect">
                       <a:avLst/>
@@ -3592,6 +3592,7 @@
           <w:sz w:val="28"/>
           <w:szCs w:val="28"/>
         </w:rPr>
+        <w:lastRenderedPageBreak/>
         <w:t>2.1 Package Bean</w:t>
       </w:r>
     </w:p>
@@ -3616,10 +3617,10 @@
           <w:szCs w:val="28"/>
         </w:rPr>
         <w:drawing>
-          <wp:inline distT="0" distB="0" distL="0" distR="0" wp14:anchorId="410EC250" wp14:editId="173A7115">
+          <wp:inline distT="0" distB="0" distL="0" distR="0" wp14:anchorId="037A1DE9" wp14:editId="649A6BEE">
             <wp:extent cx="6120130" cy="3112770"/>
             <wp:effectExtent l="0" t="0" r="0" b="0"/>
-            <wp:docPr id="3" name="Immagine 3"/>
+            <wp:docPr id="8" name="Immagine 8"/>
             <wp:cNvGraphicFramePr>
               <a:graphicFrameLocks xmlns:a="http://schemas.openxmlformats.org/drawingml/2006/main" noChangeAspect="1"/>
             </wp:cNvGraphicFramePr>
@@ -3627,7 +3628,7 @@
               <a:graphicData uri="http://schemas.openxmlformats.org/drawingml/2006/picture">
                 <pic:pic xmlns:pic="http://schemas.openxmlformats.org/drawingml/2006/picture">
                   <pic:nvPicPr>
-                    <pic:cNvPr id="3" name="Immagine 3"/>
+                    <pic:cNvPr id="8" name="Immagine 8"/>
                     <pic:cNvPicPr/>
                   </pic:nvPicPr>
                   <pic:blipFill>
@@ -4191,6 +4192,7 @@
                 <w:sz w:val="28"/>
                 <w:szCs w:val="28"/>
               </w:rPr>
+              <w:lastRenderedPageBreak/>
               <w:t>Classe:</w:t>
             </w:r>
           </w:p>
@@ -4784,8 +4786,20 @@
           <w:sz w:val="28"/>
           <w:szCs w:val="28"/>
         </w:rPr>
-        <w:t>2.3 Package Model</w:t>
+        <w:t xml:space="preserve">2.3 Package </w:t>
       </w:r>
+      <w:proofErr w:type="spellStart"/>
+      <w:r>
+        <w:rPr>
+          <w:rFonts w:ascii="Arial" w:hAnsi="Arial" w:cs="Arial"/>
+          <w:b/>
+          <w:bCs/>
+          <w:sz w:val="28"/>
+          <w:szCs w:val="28"/>
+        </w:rPr>
+        <w:t>Dao</w:t>
+      </w:r>
+      <w:proofErr w:type="spellEnd"/>
     </w:p>
     <w:p>
       <w:pPr>
@@ -4809,10 +4823,10 @@
           <w:szCs w:val="28"/>
         </w:rPr>
         <w:drawing>
-          <wp:inline distT="0" distB="0" distL="0" distR="0" wp14:anchorId="2E628E40" wp14:editId="07D0FBBD">
-            <wp:extent cx="5467350" cy="3372421"/>
+          <wp:inline distT="0" distB="0" distL="0" distR="0" wp14:anchorId="0BB2FF19" wp14:editId="0D4E3CF8">
+            <wp:extent cx="5205439" cy="3206546"/>
             <wp:effectExtent l="0" t="0" r="0" b="0"/>
-            <wp:docPr id="6" name="Immagine 6" descr="Immagine che contiene testo, screenshot, esterni&#10;&#10;Descrizione generata automaticamente"/>
+            <wp:docPr id="15" name="Immagine 15" descr="Immagine che contiene testo, screenshot&#10;&#10;Descrizione generata automaticamente"/>
             <wp:cNvGraphicFramePr>
               <a:graphicFrameLocks xmlns:a="http://schemas.openxmlformats.org/drawingml/2006/main" noChangeAspect="1"/>
             </wp:cNvGraphicFramePr>
@@ -4820,7 +4834,7 @@
               <a:graphicData uri="http://schemas.openxmlformats.org/drawingml/2006/picture">
                 <pic:pic xmlns:pic="http://schemas.openxmlformats.org/drawingml/2006/picture">
                   <pic:nvPicPr>
-                    <pic:cNvPr id="6" name="Immagine 6" descr="Immagine che contiene testo, screenshot, esterni&#10;&#10;Descrizione generata automaticamente"/>
+                    <pic:cNvPr id="15" name="Immagine 15" descr="Immagine che contiene testo, screenshot&#10;&#10;Descrizione generata automaticamente"/>
                     <pic:cNvPicPr/>
                   </pic:nvPicPr>
                   <pic:blipFill>
@@ -4838,7 +4852,7 @@
                   <pic:spPr>
                     <a:xfrm>
                       <a:off x="0" y="0"/>
-                      <a:ext cx="5475107" cy="3377206"/>
+                      <a:ext cx="5216630" cy="3213440"/>
                     </a:xfrm>
                     <a:prstGeom prst="rect">
                       <a:avLst/>
@@ -4895,6 +4909,7 @@
                 <w:sz w:val="28"/>
                 <w:szCs w:val="28"/>
               </w:rPr>
+              <w:lastRenderedPageBreak/>
               <w:t>Classe:</w:t>
             </w:r>
           </w:p>
@@ -4938,6 +4953,7 @@
                 <w:szCs w:val="28"/>
               </w:rPr>
             </w:pPr>
+            <w:proofErr w:type="spellStart"/>
             <w:r>
               <w:rPr>
                 <w:rFonts w:ascii="Arial" w:hAnsi="Arial" w:cs="Arial"/>
@@ -4952,8 +4968,17 @@
                 <w:sz w:val="28"/>
                 <w:szCs w:val="28"/>
               </w:rPr>
-              <w:t>ModelInterface</w:t>
-            </w:r>
+              <w:t>Dao</w:t>
+            </w:r>
+            <w:r>
+              <w:rPr>
+                <w:rFonts w:ascii="Arial" w:hAnsi="Arial" w:cs="Arial"/>
+                <w:sz w:val="28"/>
+                <w:szCs w:val="28"/>
+              </w:rPr>
+              <w:t>Interface</w:t>
+            </w:r>
+            <w:proofErr w:type="spellEnd"/>
           </w:p>
         </w:tc>
         <w:tc>
@@ -5016,14 +5041,32 @@
                 <w:szCs w:val="28"/>
               </w:rPr>
             </w:pPr>
-            <w:r>
-              <w:rPr>
-                <w:rFonts w:ascii="Arial" w:hAnsi="Arial" w:cs="Arial"/>
-                <w:sz w:val="28"/>
-                <w:szCs w:val="28"/>
-              </w:rPr>
-              <w:t>StrutturaModelInterface</w:t>
-            </w:r>
+            <w:proofErr w:type="spellStart"/>
+            <w:r>
+              <w:rPr>
+                <w:rFonts w:ascii="Arial" w:hAnsi="Arial" w:cs="Arial"/>
+                <w:sz w:val="28"/>
+                <w:szCs w:val="28"/>
+              </w:rPr>
+              <w:t>Struttura</w:t>
+            </w:r>
+            <w:r>
+              <w:rPr>
+                <w:rFonts w:ascii="Arial" w:hAnsi="Arial" w:cs="Arial"/>
+                <w:sz w:val="28"/>
+                <w:szCs w:val="28"/>
+              </w:rPr>
+              <w:t>Dao</w:t>
+            </w:r>
+            <w:r>
+              <w:rPr>
+                <w:rFonts w:ascii="Arial" w:hAnsi="Arial" w:cs="Arial"/>
+                <w:sz w:val="28"/>
+                <w:szCs w:val="28"/>
+              </w:rPr>
+              <w:t>Interface</w:t>
+            </w:r>
+            <w:proofErr w:type="spellEnd"/>
           </w:p>
         </w:tc>
         <w:tc>
@@ -5078,14 +5121,32 @@
                 <w:szCs w:val="28"/>
               </w:rPr>
             </w:pPr>
-            <w:r>
-              <w:rPr>
-                <w:rFonts w:ascii="Arial" w:hAnsi="Arial" w:cs="Arial"/>
-                <w:sz w:val="28"/>
-                <w:szCs w:val="28"/>
-              </w:rPr>
-              <w:t>OperazioneModelInterface</w:t>
-            </w:r>
+            <w:proofErr w:type="spellStart"/>
+            <w:r>
+              <w:rPr>
+                <w:rFonts w:ascii="Arial" w:hAnsi="Arial" w:cs="Arial"/>
+                <w:sz w:val="28"/>
+                <w:szCs w:val="28"/>
+              </w:rPr>
+              <w:t>Operazione</w:t>
+            </w:r>
+            <w:r>
+              <w:rPr>
+                <w:rFonts w:ascii="Arial" w:hAnsi="Arial" w:cs="Arial"/>
+                <w:sz w:val="28"/>
+                <w:szCs w:val="28"/>
+              </w:rPr>
+              <w:t>Dao</w:t>
+            </w:r>
+            <w:r>
+              <w:rPr>
+                <w:rFonts w:ascii="Arial" w:hAnsi="Arial" w:cs="Arial"/>
+                <w:sz w:val="28"/>
+                <w:szCs w:val="28"/>
+              </w:rPr>
+              <w:t>Interface</w:t>
+            </w:r>
+            <w:proofErr w:type="spellEnd"/>
           </w:p>
         </w:tc>
         <w:tc>
@@ -5148,14 +5209,32 @@
                 <w:szCs w:val="28"/>
               </w:rPr>
             </w:pPr>
-            <w:r>
-              <w:rPr>
-                <w:rFonts w:ascii="Arial" w:hAnsi="Arial" w:cs="Arial"/>
-                <w:sz w:val="28"/>
-                <w:szCs w:val="28"/>
-              </w:rPr>
-              <w:t>ImpiegatoModelInterface</w:t>
-            </w:r>
+            <w:proofErr w:type="spellStart"/>
+            <w:r>
+              <w:rPr>
+                <w:rFonts w:ascii="Arial" w:hAnsi="Arial" w:cs="Arial"/>
+                <w:sz w:val="28"/>
+                <w:szCs w:val="28"/>
+              </w:rPr>
+              <w:t>Impiegato</w:t>
+            </w:r>
+            <w:r>
+              <w:rPr>
+                <w:rFonts w:ascii="Arial" w:hAnsi="Arial" w:cs="Arial"/>
+                <w:sz w:val="28"/>
+                <w:szCs w:val="28"/>
+              </w:rPr>
+              <w:t>Dao</w:t>
+            </w:r>
+            <w:r>
+              <w:rPr>
+                <w:rFonts w:ascii="Arial" w:hAnsi="Arial" w:cs="Arial"/>
+                <w:sz w:val="28"/>
+                <w:szCs w:val="28"/>
+              </w:rPr>
+              <w:t>Interface</w:t>
+            </w:r>
+            <w:proofErr w:type="spellEnd"/>
           </w:p>
         </w:tc>
         <w:tc>
@@ -5226,14 +5305,32 @@
                 <w:szCs w:val="28"/>
               </w:rPr>
             </w:pPr>
-            <w:r>
-              <w:rPr>
-                <w:rFonts w:ascii="Arial" w:hAnsi="Arial" w:cs="Arial"/>
-                <w:sz w:val="28"/>
-                <w:szCs w:val="28"/>
-              </w:rPr>
-              <w:t>AmbulatoriModelInterface</w:t>
-            </w:r>
+            <w:proofErr w:type="spellStart"/>
+            <w:r>
+              <w:rPr>
+                <w:rFonts w:ascii="Arial" w:hAnsi="Arial" w:cs="Arial"/>
+                <w:sz w:val="28"/>
+                <w:szCs w:val="28"/>
+              </w:rPr>
+              <w:t>Ambulatori</w:t>
+            </w:r>
+            <w:r>
+              <w:rPr>
+                <w:rFonts w:ascii="Arial" w:hAnsi="Arial" w:cs="Arial"/>
+                <w:sz w:val="28"/>
+                <w:szCs w:val="28"/>
+              </w:rPr>
+              <w:t>Dao</w:t>
+            </w:r>
+            <w:r>
+              <w:rPr>
+                <w:rFonts w:ascii="Arial" w:hAnsi="Arial" w:cs="Arial"/>
+                <w:sz w:val="28"/>
+                <w:szCs w:val="28"/>
+              </w:rPr>
+              <w:t>Interface</w:t>
+            </w:r>
+            <w:proofErr w:type="spellEnd"/>
           </w:p>
         </w:tc>
         <w:tc>
@@ -5280,14 +5377,32 @@
                 <w:szCs w:val="28"/>
               </w:rPr>
             </w:pPr>
-            <w:r>
-              <w:rPr>
-                <w:rFonts w:ascii="Arial" w:hAnsi="Arial" w:cs="Arial"/>
-                <w:sz w:val="28"/>
-                <w:szCs w:val="28"/>
-              </w:rPr>
-              <w:t>UtenteModelInterface</w:t>
-            </w:r>
+            <w:proofErr w:type="spellStart"/>
+            <w:r>
+              <w:rPr>
+                <w:rFonts w:ascii="Arial" w:hAnsi="Arial" w:cs="Arial"/>
+                <w:sz w:val="28"/>
+                <w:szCs w:val="28"/>
+              </w:rPr>
+              <w:t>Utente</w:t>
+            </w:r>
+            <w:r>
+              <w:rPr>
+                <w:rFonts w:ascii="Arial" w:hAnsi="Arial" w:cs="Arial"/>
+                <w:sz w:val="28"/>
+                <w:szCs w:val="28"/>
+              </w:rPr>
+              <w:t>Dao</w:t>
+            </w:r>
+            <w:r>
+              <w:rPr>
+                <w:rFonts w:ascii="Arial" w:hAnsi="Arial" w:cs="Arial"/>
+                <w:sz w:val="28"/>
+                <w:szCs w:val="28"/>
+              </w:rPr>
+              <w:t>Interface</w:t>
+            </w:r>
+            <w:proofErr w:type="spellEnd"/>
           </w:p>
         </w:tc>
         <w:tc>
@@ -5370,6 +5485,7 @@
           <w:sz w:val="28"/>
           <w:szCs w:val="28"/>
         </w:rPr>
+        <w:lastRenderedPageBreak/>
         <w:t xml:space="preserve">Package </w:t>
       </w:r>
       <w:r>
@@ -11148,16 +11264,36 @@
                 <w:sz w:val="28"/>
                 <w:szCs w:val="28"/>
               </w:rPr>
-              <w:t>impiegato.password!=null &amp;&amp; impiegato.nome!=null &amp;&amp; impiegato.cognome!=null &amp;&amp; impiegato.dataDiNascita!=null &amp;&amp; impiegato.indirizzoEmail!=null &amp;&amp; impiegato.numeroDiTelefono</w:t>
-            </w:r>
-            <w:r>
-              <w:rPr>
-                <w:rFonts w:ascii="Arial" w:hAnsi="Arial" w:cs="Arial"/>
-                <w:sz w:val="28"/>
-                <w:szCs w:val="28"/>
-              </w:rPr>
-              <w:t>&gt;1000000000</w:t>
-            </w:r>
+              <w:t xml:space="preserve">impiegato.password!=null &amp;&amp; impiegato.nome!=null &amp;&amp; impiegato.cognome!=null &amp;&amp; impiegato.dataDiNascita!=null &amp;&amp; impiegato.indirizzoEmail!=null &amp;&amp; </w:t>
+            </w:r>
+            <w:proofErr w:type="spellStart"/>
+            <w:r>
+              <w:rPr>
+                <w:rFonts w:ascii="Arial" w:hAnsi="Arial" w:cs="Arial"/>
+                <w:sz w:val="28"/>
+                <w:szCs w:val="28"/>
+              </w:rPr>
+              <w:t>impiegato.numeroDiTelefono</w:t>
+            </w:r>
+            <w:proofErr w:type="spellEnd"/>
+            <w:r>
+              <w:rPr>
+                <w:rFonts w:ascii="Arial" w:hAnsi="Arial" w:cs="Arial"/>
+                <w:sz w:val="28"/>
+                <w:szCs w:val="28"/>
+              </w:rPr>
+              <w:t>!=</w:t>
+            </w:r>
+            <w:proofErr w:type="spellStart"/>
+            <w:r>
+              <w:rPr>
+                <w:rFonts w:ascii="Arial" w:hAnsi="Arial" w:cs="Arial"/>
+                <w:sz w:val="28"/>
+                <w:szCs w:val="28"/>
+              </w:rPr>
+              <w:t>null</w:t>
+            </w:r>
+            <w:proofErr w:type="spellEnd"/>
             <w:r>
               <w:rPr>
                 <w:rFonts w:ascii="Arial" w:hAnsi="Arial" w:cs="Arial"/>
@@ -11188,8 +11324,27 @@
                 <w:sz w:val="28"/>
                 <w:szCs w:val="28"/>
               </w:rPr>
-              <w:t>-&gt;forAll(</w:t>
-            </w:r>
+              <w:t>-&gt;</w:t>
+            </w:r>
+            <w:proofErr w:type="spellStart"/>
+            <w:r>
+              <w:rPr>
+                <w:rFonts w:ascii="Arial" w:hAnsi="Arial" w:cs="Arial"/>
+                <w:sz w:val="28"/>
+                <w:szCs w:val="28"/>
+              </w:rPr>
+              <w:t>forAll</w:t>
+            </w:r>
+            <w:proofErr w:type="spellEnd"/>
+            <w:r>
+              <w:rPr>
+                <w:rFonts w:ascii="Arial" w:hAnsi="Arial" w:cs="Arial"/>
+                <w:sz w:val="28"/>
+                <w:szCs w:val="28"/>
+              </w:rPr>
+              <w:t>(</w:t>
+            </w:r>
+            <w:proofErr w:type="spellStart"/>
             <w:r>
               <w:rPr>
                 <w:rFonts w:ascii="Arial" w:hAnsi="Arial" w:cs="Arial"/>
@@ -11230,6 +11385,7 @@
               </w:rPr>
               <w:t>codiceFiscale</w:t>
             </w:r>
+            <w:proofErr w:type="spellEnd"/>
             <w:r>
               <w:rPr>
                 <w:rFonts w:ascii="Arial" w:hAnsi="Arial" w:cs="Arial"/>
@@ -11238,6 +11394,7 @@
               </w:rPr>
               <w:t>!=</w:t>
             </w:r>
+            <w:proofErr w:type="spellStart"/>
             <w:r>
               <w:rPr>
                 <w:rFonts w:ascii="Arial" w:hAnsi="Arial" w:cs="Arial"/>
@@ -11246,6 +11403,7 @@
               </w:rPr>
               <w:t>impiegato.codicefiscale</w:t>
             </w:r>
+            <w:proofErr w:type="spellEnd"/>
             <w:r>
               <w:rPr>
                 <w:rFonts w:ascii="Arial" w:hAnsi="Arial" w:cs="Arial"/>
@@ -11783,23 +11941,97 @@
                 <w:sz w:val="28"/>
                 <w:szCs w:val="28"/>
               </w:rPr>
-              <w:t>impiegato!=null &amp;&amp; impiegato.codiceFiscale!=null &amp;&amp; impiegato.password!=null &amp;&amp; impiegato.nome!=null &amp;&amp; impiegato.cognome!=null &amp;&amp; impiegato.dataDiNascita!=null &amp;&amp; impiegato.indirizzoEmail!=null &amp;&amp; impiegato.numeroDiTelefono</w:t>
-            </w:r>
-            <w:r>
-              <w:rPr>
-                <w:rFonts w:ascii="Arial" w:hAnsi="Arial" w:cs="Arial"/>
-                <w:sz w:val="28"/>
-                <w:szCs w:val="28"/>
-              </w:rPr>
-              <w:t>&gt;1000000000</w:t>
-            </w:r>
-            <w:r>
-              <w:rPr>
-                <w:rFonts w:ascii="Arial" w:hAnsi="Arial" w:cs="Arial"/>
-                <w:sz w:val="28"/>
-                <w:szCs w:val="28"/>
-              </w:rPr>
-              <w:t xml:space="preserve"> &amp;&amp; Impiegato-&gt;forAll(i|i.codiceFiscale==impiegato.codicefiscale ));</w:t>
+              <w:t xml:space="preserve">impiegato!=null &amp;&amp; impiegato.codiceFiscale!=null &amp;&amp; impiegato.password!=null &amp;&amp; impiegato.nome!=null &amp;&amp; impiegato.cognome!=null &amp;&amp; impiegato.dataDiNascita!=null &amp;&amp; impiegato.indirizzoEmail!=null &amp;&amp; </w:t>
+            </w:r>
+            <w:proofErr w:type="spellStart"/>
+            <w:r>
+              <w:rPr>
+                <w:rFonts w:ascii="Arial" w:hAnsi="Arial" w:cs="Arial"/>
+                <w:sz w:val="28"/>
+                <w:szCs w:val="28"/>
+              </w:rPr>
+              <w:t>impiegato.numeroDiTelefono</w:t>
+            </w:r>
+            <w:proofErr w:type="spellEnd"/>
+            <w:r>
+              <w:rPr>
+                <w:rFonts w:ascii="Arial" w:hAnsi="Arial" w:cs="Arial"/>
+                <w:sz w:val="28"/>
+                <w:szCs w:val="28"/>
+              </w:rPr>
+              <w:t>!=</w:t>
+            </w:r>
+            <w:proofErr w:type="spellStart"/>
+            <w:r>
+              <w:rPr>
+                <w:rFonts w:ascii="Arial" w:hAnsi="Arial" w:cs="Arial"/>
+                <w:sz w:val="28"/>
+                <w:szCs w:val="28"/>
+              </w:rPr>
+              <w:t>null</w:t>
+            </w:r>
+            <w:proofErr w:type="spellEnd"/>
+            <w:r>
+              <w:rPr>
+                <w:rFonts w:ascii="Arial" w:hAnsi="Arial" w:cs="Arial"/>
+                <w:sz w:val="28"/>
+                <w:szCs w:val="28"/>
+              </w:rPr>
+              <w:t xml:space="preserve"> &amp;&amp; Impiegato-&gt;</w:t>
+            </w:r>
+            <w:proofErr w:type="spellStart"/>
+            <w:r>
+              <w:rPr>
+                <w:rFonts w:ascii="Arial" w:hAnsi="Arial" w:cs="Arial"/>
+                <w:sz w:val="28"/>
+                <w:szCs w:val="28"/>
+              </w:rPr>
+              <w:t>forAll</w:t>
+            </w:r>
+            <w:proofErr w:type="spellEnd"/>
+            <w:r>
+              <w:rPr>
+                <w:rFonts w:ascii="Arial" w:hAnsi="Arial" w:cs="Arial"/>
+                <w:sz w:val="28"/>
+                <w:szCs w:val="28"/>
+              </w:rPr>
+              <w:t>(</w:t>
+            </w:r>
+            <w:proofErr w:type="spellStart"/>
+            <w:r>
+              <w:rPr>
+                <w:rFonts w:ascii="Arial" w:hAnsi="Arial" w:cs="Arial"/>
+                <w:sz w:val="28"/>
+                <w:szCs w:val="28"/>
+              </w:rPr>
+              <w:t>i|i.codiceFiscale</w:t>
+            </w:r>
+            <w:proofErr w:type="spellEnd"/>
+            <w:r>
+              <w:rPr>
+                <w:rFonts w:ascii="Arial" w:hAnsi="Arial" w:cs="Arial"/>
+                <w:sz w:val="28"/>
+                <w:szCs w:val="28"/>
+              </w:rPr>
+              <w:t>==</w:t>
+            </w:r>
+            <w:proofErr w:type="spellStart"/>
+            <w:r>
+              <w:rPr>
+                <w:rFonts w:ascii="Arial" w:hAnsi="Arial" w:cs="Arial"/>
+                <w:sz w:val="28"/>
+                <w:szCs w:val="28"/>
+              </w:rPr>
+              <w:t>impiegato.codicefiscale</w:t>
+            </w:r>
+            <w:proofErr w:type="spellEnd"/>
+            <w:r>
+              <w:rPr>
+                <w:rFonts w:ascii="Arial" w:hAnsi="Arial" w:cs="Arial"/>
+                <w:sz w:val="28"/>
+                <w:szCs w:val="28"/>
+              </w:rPr>
+              <w:t xml:space="preserve"> ));</w:t>
             </w:r>
           </w:p>
           <w:p>
@@ -11821,7 +12053,6 @@
                 <w:sz w:val="28"/>
                 <w:szCs w:val="28"/>
               </w:rPr>
-              <w:lastRenderedPageBreak/>
               <w:t xml:space="preserve">Post: </w:t>
             </w:r>
             <w:r>
@@ -11896,6 +12127,7 @@
           <w:sz w:val="28"/>
           <w:szCs w:val="28"/>
         </w:rPr>
+        <w:lastRenderedPageBreak/>
         <w:t>AmbulatoriModelInterface</w:t>
       </w:r>
     </w:p>
@@ -13702,7 +13934,6 @@
                 <w:sz w:val="28"/>
                 <w:szCs w:val="28"/>
               </w:rPr>
-              <w:lastRenderedPageBreak/>
               <w:t>Pre:</w:t>
             </w:r>
             <w:r>
@@ -13751,6 +13982,7 @@
                 <w:sz w:val="28"/>
                 <w:szCs w:val="28"/>
               </w:rPr>
+              <w:lastRenderedPageBreak/>
               <w:t>Post:</w:t>
             </w:r>
             <w:r>
@@ -14107,23 +14339,97 @@
                 <w:sz w:val="28"/>
                 <w:szCs w:val="28"/>
               </w:rPr>
-              <w:t>utente!=null &amp;&amp; utente.codiceFiscale!=null &amp;&amp; utente.password!=null &amp;&amp; utente.nome!=null &amp;&amp; utente.cognome!=null &amp;&amp; utente.dataDiNascita!=null &amp;&amp; utente.indirizzoEmail!=null &amp;&amp; utente.numeroDiTelefono</w:t>
-            </w:r>
-            <w:r>
-              <w:rPr>
-                <w:rFonts w:ascii="Arial" w:hAnsi="Arial" w:cs="Arial"/>
-                <w:sz w:val="28"/>
-                <w:szCs w:val="28"/>
-              </w:rPr>
-              <w:t>&gt;1000000000</w:t>
-            </w:r>
-            <w:r>
-              <w:rPr>
-                <w:rFonts w:ascii="Arial" w:hAnsi="Arial" w:cs="Arial"/>
-                <w:sz w:val="28"/>
-                <w:szCs w:val="28"/>
-              </w:rPr>
-              <w:t xml:space="preserve"> &amp;&amp; Utente-&gt;forAll(u|u.codiceFiscale!=utente.codicefiscale ));</w:t>
+              <w:t xml:space="preserve">utente!=null &amp;&amp; utente.codiceFiscale!=null &amp;&amp; utente.password!=null &amp;&amp; utente.nome!=null &amp;&amp; utente.cognome!=null &amp;&amp; utente.dataDiNascita!=null &amp;&amp; utente.indirizzoEmail!=null &amp;&amp; </w:t>
+            </w:r>
+            <w:proofErr w:type="spellStart"/>
+            <w:r>
+              <w:rPr>
+                <w:rFonts w:ascii="Arial" w:hAnsi="Arial" w:cs="Arial"/>
+                <w:sz w:val="28"/>
+                <w:szCs w:val="28"/>
+              </w:rPr>
+              <w:t>utente.numeroDiTelefono</w:t>
+            </w:r>
+            <w:proofErr w:type="spellEnd"/>
+            <w:r>
+              <w:rPr>
+                <w:rFonts w:ascii="Arial" w:hAnsi="Arial" w:cs="Arial"/>
+                <w:sz w:val="28"/>
+                <w:szCs w:val="28"/>
+              </w:rPr>
+              <w:t>!=</w:t>
+            </w:r>
+            <w:proofErr w:type="spellStart"/>
+            <w:r>
+              <w:rPr>
+                <w:rFonts w:ascii="Arial" w:hAnsi="Arial" w:cs="Arial"/>
+                <w:sz w:val="28"/>
+                <w:szCs w:val="28"/>
+              </w:rPr>
+              <w:t>null</w:t>
+            </w:r>
+            <w:proofErr w:type="spellEnd"/>
+            <w:r>
+              <w:rPr>
+                <w:rFonts w:ascii="Arial" w:hAnsi="Arial" w:cs="Arial"/>
+                <w:sz w:val="28"/>
+                <w:szCs w:val="28"/>
+              </w:rPr>
+              <w:t xml:space="preserve"> &amp;&amp; Utente-&gt;</w:t>
+            </w:r>
+            <w:proofErr w:type="spellStart"/>
+            <w:r>
+              <w:rPr>
+                <w:rFonts w:ascii="Arial" w:hAnsi="Arial" w:cs="Arial"/>
+                <w:sz w:val="28"/>
+                <w:szCs w:val="28"/>
+              </w:rPr>
+              <w:t>forAll</w:t>
+            </w:r>
+            <w:proofErr w:type="spellEnd"/>
+            <w:r>
+              <w:rPr>
+                <w:rFonts w:ascii="Arial" w:hAnsi="Arial" w:cs="Arial"/>
+                <w:sz w:val="28"/>
+                <w:szCs w:val="28"/>
+              </w:rPr>
+              <w:t>(</w:t>
+            </w:r>
+            <w:proofErr w:type="spellStart"/>
+            <w:r>
+              <w:rPr>
+                <w:rFonts w:ascii="Arial" w:hAnsi="Arial" w:cs="Arial"/>
+                <w:sz w:val="28"/>
+                <w:szCs w:val="28"/>
+              </w:rPr>
+              <w:t>u|u.codiceFiscale</w:t>
+            </w:r>
+            <w:proofErr w:type="spellEnd"/>
+            <w:r>
+              <w:rPr>
+                <w:rFonts w:ascii="Arial" w:hAnsi="Arial" w:cs="Arial"/>
+                <w:sz w:val="28"/>
+                <w:szCs w:val="28"/>
+              </w:rPr>
+              <w:t>!=</w:t>
+            </w:r>
+            <w:proofErr w:type="spellStart"/>
+            <w:r>
+              <w:rPr>
+                <w:rFonts w:ascii="Arial" w:hAnsi="Arial" w:cs="Arial"/>
+                <w:sz w:val="28"/>
+                <w:szCs w:val="28"/>
+              </w:rPr>
+              <w:t>utente.codicefiscale</w:t>
+            </w:r>
+            <w:proofErr w:type="spellEnd"/>
+            <w:r>
+              <w:rPr>
+                <w:rFonts w:ascii="Arial" w:hAnsi="Arial" w:cs="Arial"/>
+                <w:sz w:val="28"/>
+                <w:szCs w:val="28"/>
+              </w:rPr>
+              <w:t xml:space="preserve"> ));</w:t>
             </w:r>
           </w:p>
           <w:p>
@@ -14396,16 +14702,36 @@
                 <w:sz w:val="28"/>
                 <w:szCs w:val="28"/>
               </w:rPr>
-              <w:t>utente!=null &amp;&amp; utente.codiceFiscale!=null &amp;&amp; utente.password!=null &amp;&amp; utente.nome!=null &amp;&amp; utente.cognome!=null &amp;&amp; utente.dataDiNascita!=null &amp;&amp; utente.indirizzoEmail!=null &amp;&amp; utente.numeroDiTelefono</w:t>
-            </w:r>
-            <w:r>
-              <w:rPr>
-                <w:rFonts w:ascii="Arial" w:hAnsi="Arial" w:cs="Arial"/>
-                <w:sz w:val="28"/>
-                <w:szCs w:val="28"/>
-              </w:rPr>
-              <w:t>&gt;1000000000</w:t>
-            </w:r>
+              <w:t xml:space="preserve">utente!=null &amp;&amp; utente.codiceFiscale!=null &amp;&amp; utente.password!=null &amp;&amp; utente.nome!=null &amp;&amp; utente.cognome!=null &amp;&amp; utente.dataDiNascita!=null &amp;&amp; utente.indirizzoEmail!=null &amp;&amp; </w:t>
+            </w:r>
+            <w:proofErr w:type="spellStart"/>
+            <w:r>
+              <w:rPr>
+                <w:rFonts w:ascii="Arial" w:hAnsi="Arial" w:cs="Arial"/>
+                <w:sz w:val="28"/>
+                <w:szCs w:val="28"/>
+              </w:rPr>
+              <w:t>utente.numeroDiTelefono</w:t>
+            </w:r>
+            <w:proofErr w:type="spellEnd"/>
+            <w:r>
+              <w:rPr>
+                <w:rFonts w:ascii="Arial" w:hAnsi="Arial" w:cs="Arial"/>
+                <w:sz w:val="28"/>
+                <w:szCs w:val="28"/>
+              </w:rPr>
+              <w:t>!=</w:t>
+            </w:r>
+            <w:proofErr w:type="spellStart"/>
+            <w:r>
+              <w:rPr>
+                <w:rFonts w:ascii="Arial" w:hAnsi="Arial" w:cs="Arial"/>
+                <w:sz w:val="28"/>
+                <w:szCs w:val="28"/>
+              </w:rPr>
+              <w:t>null</w:t>
+            </w:r>
+            <w:proofErr w:type="spellEnd"/>
             <w:r>
               <w:rPr>
                 <w:rFonts w:ascii="Arial" w:hAnsi="Arial" w:cs="Arial"/>
@@ -14428,7 +14754,61 @@
                 <w:sz w:val="28"/>
                 <w:szCs w:val="28"/>
               </w:rPr>
-              <w:t>-&gt;forAll(u|u.codiceFiscale==utente.codicefiscale ));</w:t>
+              <w:t>-&gt;</w:t>
+            </w:r>
+            <w:proofErr w:type="spellStart"/>
+            <w:r>
+              <w:rPr>
+                <w:rFonts w:ascii="Arial" w:hAnsi="Arial" w:cs="Arial"/>
+                <w:sz w:val="28"/>
+                <w:szCs w:val="28"/>
+              </w:rPr>
+              <w:t>forAll</w:t>
+            </w:r>
+            <w:proofErr w:type="spellEnd"/>
+            <w:r>
+              <w:rPr>
+                <w:rFonts w:ascii="Arial" w:hAnsi="Arial" w:cs="Arial"/>
+                <w:sz w:val="28"/>
+                <w:szCs w:val="28"/>
+              </w:rPr>
+              <w:t>(</w:t>
+            </w:r>
+            <w:proofErr w:type="spellStart"/>
+            <w:r>
+              <w:rPr>
+                <w:rFonts w:ascii="Arial" w:hAnsi="Arial" w:cs="Arial"/>
+                <w:sz w:val="28"/>
+                <w:szCs w:val="28"/>
+              </w:rPr>
+              <w:t>u|u.codiceFiscale</w:t>
+            </w:r>
+            <w:proofErr w:type="spellEnd"/>
+            <w:r>
+              <w:rPr>
+                <w:rFonts w:ascii="Arial" w:hAnsi="Arial" w:cs="Arial"/>
+                <w:sz w:val="28"/>
+                <w:szCs w:val="28"/>
+              </w:rPr>
+              <w:t>==</w:t>
+            </w:r>
+            <w:proofErr w:type="spellStart"/>
+            <w:r>
+              <w:rPr>
+                <w:rFonts w:ascii="Arial" w:hAnsi="Arial" w:cs="Arial"/>
+                <w:sz w:val="28"/>
+                <w:szCs w:val="28"/>
+              </w:rPr>
+              <w:t>utente.codicefiscale</w:t>
+            </w:r>
+            <w:proofErr w:type="spellEnd"/>
+            <w:r>
+              <w:rPr>
+                <w:rFonts w:ascii="Arial" w:hAnsi="Arial" w:cs="Arial"/>
+                <w:sz w:val="28"/>
+                <w:szCs w:val="28"/>
+              </w:rPr>
+              <w:t xml:space="preserve"> ));</w:t>
             </w:r>
           </w:p>
           <w:p>
@@ -14738,7 +15118,6 @@
                 <w:sz w:val="28"/>
                 <w:szCs w:val="28"/>
               </w:rPr>
-              <w:lastRenderedPageBreak/>
               <w:t>getImpiegato</w:t>
             </w:r>
           </w:p>
@@ -14796,6 +15175,7 @@
                 <w:sz w:val="28"/>
                 <w:szCs w:val="28"/>
               </w:rPr>
+              <w:lastRenderedPageBreak/>
               <w:t>Pre:</w:t>
             </w:r>
             <w:r>
@@ -14908,6 +15288,7 @@
                 <w:sz w:val="28"/>
                 <w:szCs w:val="28"/>
               </w:rPr>
+              <w:lastRenderedPageBreak/>
               <w:t>getStruttura</w:t>
             </w:r>
           </w:p>
@@ -15531,6 +15912,7 @@
                 <w:szCs w:val="28"/>
               </w:rPr>
             </w:pPr>
+            <w:proofErr w:type="spellStart"/>
             <w:r>
               <w:rPr>
                 <w:rFonts w:ascii="Arial" w:hAnsi="Arial" w:cs="Arial"/>
@@ -15539,30 +15921,10 @@
                 <w:sz w:val="28"/>
                 <w:szCs w:val="28"/>
               </w:rPr>
-              <w:t xml:space="preserve">Pre: </w:t>
-            </w:r>
-            <w:r>
-              <w:rPr>
-                <w:rFonts w:ascii="Arial" w:hAnsi="Arial" w:cs="Arial"/>
-                <w:sz w:val="28"/>
-                <w:szCs w:val="28"/>
-              </w:rPr>
-              <w:t>(</w:t>
-            </w:r>
-            <w:r>
-              <w:rPr>
-                <w:rFonts w:ascii="Arial" w:hAnsi="Arial" w:cs="Arial"/>
-                <w:sz w:val="28"/>
-                <w:szCs w:val="28"/>
-              </w:rPr>
-              <w:t>idStruttura&gt;0 &amp;&amp; idOperazione&gt;0 &amp;&amp; Prenotazione-&gt; exists(p|p.idStruttura==idStruttua &amp;&amp; p.idOperazione==idOperazione );</w:t>
-            </w:r>
-          </w:p>
-          <w:p>
-            <w:pPr>
-              <w:pStyle w:val="Paragrafoelenco"/>
-              <w:ind w:left="0"/>
-              <w:cnfStyle w:val="000000100000" w:firstRow="0" w:lastRow="0" w:firstColumn="0" w:lastColumn="0" w:oddVBand="0" w:evenVBand="0" w:oddHBand="1" w:evenHBand="0" w:firstRowFirstColumn="0" w:firstRowLastColumn="0" w:lastRowFirstColumn="0" w:lastRowLastColumn="0"/>
+              <w:t>Pre</w:t>
+            </w:r>
+            <w:proofErr w:type="spellEnd"/>
+            <w:r>
               <w:rPr>
                 <w:rFonts w:ascii="Arial" w:hAnsi="Arial" w:cs="Arial"/>
                 <w:b/>
@@ -15570,8 +15932,184 @@
                 <w:sz w:val="28"/>
                 <w:szCs w:val="28"/>
               </w:rPr>
-            </w:pPr>
-            <w:r>
+              <w:t xml:space="preserve">: </w:t>
+            </w:r>
+            <w:r>
+              <w:rPr>
+                <w:rFonts w:ascii="Arial" w:hAnsi="Arial" w:cs="Arial"/>
+                <w:sz w:val="28"/>
+                <w:szCs w:val="28"/>
+              </w:rPr>
+              <w:t>(</w:t>
+            </w:r>
+            <w:proofErr w:type="spellStart"/>
+            <w:r>
+              <w:rPr>
+                <w:rFonts w:ascii="Arial" w:hAnsi="Arial" w:cs="Arial"/>
+                <w:sz w:val="28"/>
+                <w:szCs w:val="28"/>
+              </w:rPr>
+              <w:t>idStruttura</w:t>
+            </w:r>
+            <w:proofErr w:type="spellEnd"/>
+            <w:r>
+              <w:rPr>
+                <w:rFonts w:ascii="Arial" w:hAnsi="Arial" w:cs="Arial"/>
+                <w:sz w:val="28"/>
+                <w:szCs w:val="28"/>
+              </w:rPr>
+              <w:t xml:space="preserve">&gt;0 &amp;&amp; </w:t>
+            </w:r>
+            <w:proofErr w:type="spellStart"/>
+            <w:r>
+              <w:rPr>
+                <w:rFonts w:ascii="Arial" w:hAnsi="Arial" w:cs="Arial"/>
+                <w:sz w:val="28"/>
+                <w:szCs w:val="28"/>
+              </w:rPr>
+              <w:t>idOperazione</w:t>
+            </w:r>
+            <w:proofErr w:type="spellEnd"/>
+            <w:r>
+              <w:rPr>
+                <w:rFonts w:ascii="Arial" w:hAnsi="Arial" w:cs="Arial"/>
+                <w:sz w:val="28"/>
+                <w:szCs w:val="28"/>
+              </w:rPr>
+              <w:t xml:space="preserve">&gt;0 &amp;&amp; Prenotazione-&gt; </w:t>
+            </w:r>
+            <w:proofErr w:type="spellStart"/>
+            <w:r>
+              <w:rPr>
+                <w:rFonts w:ascii="Arial" w:hAnsi="Arial" w:cs="Arial"/>
+                <w:sz w:val="28"/>
+                <w:szCs w:val="28"/>
+              </w:rPr>
+              <w:t>exists</w:t>
+            </w:r>
+            <w:proofErr w:type="spellEnd"/>
+            <w:r>
+              <w:rPr>
+                <w:rFonts w:ascii="Arial" w:hAnsi="Arial" w:cs="Arial"/>
+                <w:sz w:val="28"/>
+                <w:szCs w:val="28"/>
+              </w:rPr>
+              <w:t>(</w:t>
+            </w:r>
+            <w:proofErr w:type="spellStart"/>
+            <w:r>
+              <w:rPr>
+                <w:rFonts w:ascii="Arial" w:hAnsi="Arial" w:cs="Arial"/>
+                <w:sz w:val="28"/>
+                <w:szCs w:val="28"/>
+              </w:rPr>
+              <w:t>p|p.idStruttura</w:t>
+            </w:r>
+            <w:proofErr w:type="spellEnd"/>
+            <w:r>
+              <w:rPr>
+                <w:rFonts w:ascii="Arial" w:hAnsi="Arial" w:cs="Arial"/>
+                <w:sz w:val="28"/>
+                <w:szCs w:val="28"/>
+              </w:rPr>
+              <w:t>==</w:t>
+            </w:r>
+            <w:proofErr w:type="spellStart"/>
+            <w:r>
+              <w:rPr>
+                <w:rFonts w:ascii="Arial" w:hAnsi="Arial" w:cs="Arial"/>
+                <w:sz w:val="28"/>
+                <w:szCs w:val="28"/>
+              </w:rPr>
+              <w:t>idStruttua</w:t>
+            </w:r>
+            <w:proofErr w:type="spellEnd"/>
+            <w:r>
+              <w:rPr>
+                <w:rFonts w:ascii="Arial" w:hAnsi="Arial" w:cs="Arial"/>
+                <w:sz w:val="28"/>
+                <w:szCs w:val="28"/>
+              </w:rPr>
+              <w:t xml:space="preserve"> &amp;&amp; </w:t>
+            </w:r>
+            <w:proofErr w:type="spellStart"/>
+            <w:r>
+              <w:rPr>
+                <w:rFonts w:ascii="Arial" w:hAnsi="Arial" w:cs="Arial"/>
+                <w:sz w:val="28"/>
+                <w:szCs w:val="28"/>
+              </w:rPr>
+              <w:t>p.idOperazione</w:t>
+            </w:r>
+            <w:proofErr w:type="spellEnd"/>
+            <w:r>
+              <w:rPr>
+                <w:rFonts w:ascii="Arial" w:hAnsi="Arial" w:cs="Arial"/>
+                <w:sz w:val="28"/>
+                <w:szCs w:val="28"/>
+              </w:rPr>
+              <w:t>==</w:t>
+            </w:r>
+            <w:proofErr w:type="spellStart"/>
+            <w:r>
+              <w:rPr>
+                <w:rFonts w:ascii="Arial" w:hAnsi="Arial" w:cs="Arial"/>
+                <w:sz w:val="28"/>
+                <w:szCs w:val="28"/>
+              </w:rPr>
+              <w:t>idOperazione</w:t>
+            </w:r>
+            <w:proofErr w:type="spellEnd"/>
+            <w:r>
+              <w:rPr>
+                <w:rFonts w:ascii="Arial" w:hAnsi="Arial" w:cs="Arial"/>
+                <w:sz w:val="28"/>
+                <w:szCs w:val="28"/>
+              </w:rPr>
+              <w:t xml:space="preserve"> &amp;&amp; </w:t>
+            </w:r>
+            <w:proofErr w:type="spellStart"/>
+            <w:r>
+              <w:rPr>
+                <w:rFonts w:ascii="Arial" w:hAnsi="Arial" w:cs="Arial"/>
+                <w:sz w:val="28"/>
+                <w:szCs w:val="28"/>
+              </w:rPr>
+              <w:t>p.convalida</w:t>
+            </w:r>
+            <w:proofErr w:type="spellEnd"/>
+            <w:r>
+              <w:rPr>
+                <w:rFonts w:ascii="Arial" w:hAnsi="Arial" w:cs="Arial"/>
+                <w:sz w:val="28"/>
+                <w:szCs w:val="28"/>
+              </w:rPr>
+              <w:t>==</w:t>
+            </w:r>
+            <w:proofErr w:type="spellStart"/>
+            <w:r>
+              <w:rPr>
+                <w:rFonts w:ascii="Arial" w:hAnsi="Arial" w:cs="Arial"/>
+                <w:sz w:val="28"/>
+                <w:szCs w:val="28"/>
+              </w:rPr>
+              <w:t>true</w:t>
+            </w:r>
+            <w:proofErr w:type="spellEnd"/>
+            <w:r>
+              <w:rPr>
+                <w:rFonts w:ascii="Arial" w:hAnsi="Arial" w:cs="Arial"/>
+                <w:sz w:val="28"/>
+                <w:szCs w:val="28"/>
+              </w:rPr>
+              <w:t xml:space="preserve"> );</w:t>
+            </w:r>
+          </w:p>
+          <w:p>
+            <w:pPr>
+              <w:pStyle w:val="Paragrafoelenco"/>
+              <w:ind w:left="0"/>
+              <w:cnfStyle w:val="000000100000" w:firstRow="0" w:lastRow="0" w:firstColumn="0" w:lastColumn="0" w:oddVBand="0" w:evenVBand="0" w:oddHBand="1" w:evenHBand="0" w:firstRowFirstColumn="0" w:firstRowLastColumn="0" w:lastRowFirstColumn="0" w:lastRowLastColumn="0"/>
               <w:rPr>
                 <w:rFonts w:ascii="Arial" w:hAnsi="Arial" w:cs="Arial"/>
                 <w:b/>
@@ -15579,8 +16117,7 @@
                 <w:sz w:val="28"/>
                 <w:szCs w:val="28"/>
               </w:rPr>
-              <w:t>Post:</w:t>
-            </w:r>
+            </w:pPr>
             <w:r>
               <w:rPr>
                 <w:rFonts w:ascii="Arial" w:hAnsi="Arial" w:cs="Arial"/>
@@ -15589,6 +16126,16 @@
                 <w:sz w:val="28"/>
                 <w:szCs w:val="28"/>
               </w:rPr>
+              <w:t>Post:</w:t>
+            </w:r>
+            <w:r>
+              <w:rPr>
+                <w:rFonts w:ascii="Arial" w:hAnsi="Arial" w:cs="Arial"/>
+                <w:b/>
+                <w:bCs/>
+                <w:sz w:val="28"/>
+                <w:szCs w:val="28"/>
+              </w:rPr>
               <w:t xml:space="preserve"> </w:t>
             </w:r>
             <w:r>
@@ -15599,21 +16146,147 @@
               </w:rPr>
               <w:t xml:space="preserve">( Prenotazione-&gt; </w:t>
             </w:r>
-            <w:r>
-              <w:rPr>
-                <w:rFonts w:ascii="Arial" w:hAnsi="Arial" w:cs="Arial"/>
-                <w:sz w:val="28"/>
-                <w:szCs w:val="28"/>
-              </w:rPr>
-              <w:t xml:space="preserve">exists </w:t>
-            </w:r>
-            <w:r>
-              <w:rPr>
-                <w:rFonts w:ascii="Arial" w:hAnsi="Arial" w:cs="Arial"/>
-                <w:sz w:val="28"/>
-                <w:szCs w:val="28"/>
-              </w:rPr>
-              <w:t>(p|p.idStruttura==idStruttua &amp;&amp; p.idOperazione==idOperazione)</w:t>
+            <w:proofErr w:type="spellStart"/>
+            <w:r>
+              <w:rPr>
+                <w:rFonts w:ascii="Arial" w:hAnsi="Arial" w:cs="Arial"/>
+                <w:sz w:val="28"/>
+                <w:szCs w:val="28"/>
+              </w:rPr>
+              <w:t>exists</w:t>
+            </w:r>
+            <w:proofErr w:type="spellEnd"/>
+            <w:r>
+              <w:rPr>
+                <w:rFonts w:ascii="Arial" w:hAnsi="Arial" w:cs="Arial"/>
+                <w:sz w:val="28"/>
+                <w:szCs w:val="28"/>
+              </w:rPr>
+              <w:t xml:space="preserve"> </w:t>
+            </w:r>
+            <w:r>
+              <w:rPr>
+                <w:rFonts w:ascii="Arial" w:hAnsi="Arial" w:cs="Arial"/>
+                <w:sz w:val="28"/>
+                <w:szCs w:val="28"/>
+              </w:rPr>
+              <w:t>(</w:t>
+            </w:r>
+            <w:proofErr w:type="spellStart"/>
+            <w:r>
+              <w:rPr>
+                <w:rFonts w:ascii="Arial" w:hAnsi="Arial" w:cs="Arial"/>
+                <w:sz w:val="28"/>
+                <w:szCs w:val="28"/>
+              </w:rPr>
+              <w:t>p|p.idStruttura</w:t>
+            </w:r>
+            <w:proofErr w:type="spellEnd"/>
+            <w:r>
+              <w:rPr>
+                <w:rFonts w:ascii="Arial" w:hAnsi="Arial" w:cs="Arial"/>
+                <w:sz w:val="28"/>
+                <w:szCs w:val="28"/>
+              </w:rPr>
+              <w:t>==</w:t>
+            </w:r>
+            <w:proofErr w:type="spellStart"/>
+            <w:r>
+              <w:rPr>
+                <w:rFonts w:ascii="Arial" w:hAnsi="Arial" w:cs="Arial"/>
+                <w:sz w:val="28"/>
+                <w:szCs w:val="28"/>
+              </w:rPr>
+              <w:t>idStruttua</w:t>
+            </w:r>
+            <w:proofErr w:type="spellEnd"/>
+            <w:r>
+              <w:rPr>
+                <w:rFonts w:ascii="Arial" w:hAnsi="Arial" w:cs="Arial"/>
+                <w:sz w:val="28"/>
+                <w:szCs w:val="28"/>
+              </w:rPr>
+              <w:t xml:space="preserve"> &amp;&amp; </w:t>
+            </w:r>
+            <w:proofErr w:type="spellStart"/>
+            <w:r>
+              <w:rPr>
+                <w:rFonts w:ascii="Arial" w:hAnsi="Arial" w:cs="Arial"/>
+                <w:sz w:val="28"/>
+                <w:szCs w:val="28"/>
+              </w:rPr>
+              <w:t>p.idOperazione</w:t>
+            </w:r>
+            <w:proofErr w:type="spellEnd"/>
+            <w:r>
+              <w:rPr>
+                <w:rFonts w:ascii="Arial" w:hAnsi="Arial" w:cs="Arial"/>
+                <w:sz w:val="28"/>
+                <w:szCs w:val="28"/>
+              </w:rPr>
+              <w:t>==</w:t>
+            </w:r>
+            <w:proofErr w:type="spellStart"/>
+            <w:r>
+              <w:rPr>
+                <w:rFonts w:ascii="Arial" w:hAnsi="Arial" w:cs="Arial"/>
+                <w:sz w:val="28"/>
+                <w:szCs w:val="28"/>
+              </w:rPr>
+              <w:t>idOperazione</w:t>
+            </w:r>
+            <w:proofErr w:type="spellEnd"/>
+            <w:r>
+              <w:rPr>
+                <w:rFonts w:ascii="Arial" w:hAnsi="Arial" w:cs="Arial"/>
+                <w:sz w:val="28"/>
+                <w:szCs w:val="28"/>
+              </w:rPr>
+              <w:t xml:space="preserve"> &amp;&amp; </w:t>
+            </w:r>
+            <w:proofErr w:type="spellStart"/>
+            <w:r>
+              <w:rPr>
+                <w:rFonts w:ascii="Arial" w:hAnsi="Arial" w:cs="Arial"/>
+                <w:sz w:val="28"/>
+                <w:szCs w:val="28"/>
+              </w:rPr>
+              <w:t>p.convalida</w:t>
+            </w:r>
+            <w:proofErr w:type="spellEnd"/>
+            <w:r>
+              <w:rPr>
+                <w:rFonts w:ascii="Arial" w:hAnsi="Arial" w:cs="Arial"/>
+                <w:sz w:val="28"/>
+                <w:szCs w:val="28"/>
+              </w:rPr>
+              <w:t>==</w:t>
+            </w:r>
+            <w:proofErr w:type="spellStart"/>
+            <w:r>
+              <w:rPr>
+                <w:rFonts w:ascii="Arial" w:hAnsi="Arial" w:cs="Arial"/>
+                <w:sz w:val="28"/>
+                <w:szCs w:val="28"/>
+              </w:rPr>
+              <w:t>true</w:t>
+            </w:r>
+            <w:proofErr w:type="spellEnd"/>
+            <w:r>
+              <w:rPr>
+                <w:rFonts w:ascii="Arial" w:hAnsi="Arial" w:cs="Arial"/>
+                <w:sz w:val="28"/>
+                <w:szCs w:val="28"/>
+              </w:rPr>
+              <w:t xml:space="preserve"> </w:t>
+            </w:r>
+            <w:r>
+              <w:rPr>
+                <w:rFonts w:ascii="Arial" w:hAnsi="Arial" w:cs="Arial"/>
+                <w:sz w:val="28"/>
+                <w:szCs w:val="28"/>
+              </w:rPr>
+              <w:t>)</w:t>
             </w:r>
             <w:r>
               <w:rPr>
@@ -15705,6 +16378,7 @@
                 <w:szCs w:val="28"/>
               </w:rPr>
             </w:pPr>
+            <w:proofErr w:type="spellStart"/>
             <w:r>
               <w:rPr>
                 <w:rFonts w:ascii="Arial" w:hAnsi="Arial" w:cs="Arial"/>
@@ -15713,30 +16387,10 @@
                 <w:sz w:val="28"/>
                 <w:szCs w:val="28"/>
               </w:rPr>
-              <w:t xml:space="preserve">Pre: </w:t>
-            </w:r>
-            <w:r>
-              <w:rPr>
-                <w:rFonts w:ascii="Arial" w:hAnsi="Arial" w:cs="Arial"/>
-                <w:sz w:val="28"/>
-                <w:szCs w:val="28"/>
-              </w:rPr>
-              <w:t>(</w:t>
-            </w:r>
-            <w:r>
-              <w:rPr>
-                <w:rFonts w:ascii="Arial" w:hAnsi="Arial" w:cs="Arial"/>
-                <w:sz w:val="28"/>
-                <w:szCs w:val="28"/>
-              </w:rPr>
-              <w:t>idStruttura&gt;0 &amp;&amp; idOperazione&gt;0 &amp;&amp; Prenotazione-&gt; exists(p|p.idStruttura==idStruttua &amp;&amp; p.idOperazione==idOperazione );</w:t>
-            </w:r>
-          </w:p>
-          <w:p>
-            <w:pPr>
-              <w:pStyle w:val="Paragrafoelenco"/>
-              <w:ind w:left="0"/>
-              <w:cnfStyle w:val="000000000000" w:firstRow="0" w:lastRow="0" w:firstColumn="0" w:lastColumn="0" w:oddVBand="0" w:evenVBand="0" w:oddHBand="0" w:evenHBand="0" w:firstRowFirstColumn="0" w:firstRowLastColumn="0" w:lastRowFirstColumn="0" w:lastRowLastColumn="0"/>
+              <w:t>Pre</w:t>
+            </w:r>
+            <w:proofErr w:type="spellEnd"/>
+            <w:r>
               <w:rPr>
                 <w:rFonts w:ascii="Arial" w:hAnsi="Arial" w:cs="Arial"/>
                 <w:b/>
@@ -15744,8 +16398,192 @@
                 <w:sz w:val="28"/>
                 <w:szCs w:val="28"/>
               </w:rPr>
-            </w:pPr>
-            <w:r>
+              <w:t xml:space="preserve">: </w:t>
+            </w:r>
+            <w:r>
+              <w:rPr>
+                <w:rFonts w:ascii="Arial" w:hAnsi="Arial" w:cs="Arial"/>
+                <w:sz w:val="28"/>
+                <w:szCs w:val="28"/>
+              </w:rPr>
+              <w:t>(</w:t>
+            </w:r>
+            <w:proofErr w:type="spellStart"/>
+            <w:r>
+              <w:rPr>
+                <w:rFonts w:ascii="Arial" w:hAnsi="Arial" w:cs="Arial"/>
+                <w:sz w:val="28"/>
+                <w:szCs w:val="28"/>
+              </w:rPr>
+              <w:t>idStruttura</w:t>
+            </w:r>
+            <w:proofErr w:type="spellEnd"/>
+            <w:r>
+              <w:rPr>
+                <w:rFonts w:ascii="Arial" w:hAnsi="Arial" w:cs="Arial"/>
+                <w:sz w:val="28"/>
+                <w:szCs w:val="28"/>
+              </w:rPr>
+              <w:t xml:space="preserve">&gt;0 &amp;&amp; </w:t>
+            </w:r>
+            <w:proofErr w:type="spellStart"/>
+            <w:r>
+              <w:rPr>
+                <w:rFonts w:ascii="Arial" w:hAnsi="Arial" w:cs="Arial"/>
+                <w:sz w:val="28"/>
+                <w:szCs w:val="28"/>
+              </w:rPr>
+              <w:t>idOperazione</w:t>
+            </w:r>
+            <w:proofErr w:type="spellEnd"/>
+            <w:r>
+              <w:rPr>
+                <w:rFonts w:ascii="Arial" w:hAnsi="Arial" w:cs="Arial"/>
+                <w:sz w:val="28"/>
+                <w:szCs w:val="28"/>
+              </w:rPr>
+              <w:t xml:space="preserve">&gt;0 &amp;&amp; Prenotazione-&gt; </w:t>
+            </w:r>
+            <w:proofErr w:type="spellStart"/>
+            <w:r>
+              <w:rPr>
+                <w:rFonts w:ascii="Arial" w:hAnsi="Arial" w:cs="Arial"/>
+                <w:sz w:val="28"/>
+                <w:szCs w:val="28"/>
+              </w:rPr>
+              <w:t>exists</w:t>
+            </w:r>
+            <w:proofErr w:type="spellEnd"/>
+            <w:r>
+              <w:rPr>
+                <w:rFonts w:ascii="Arial" w:hAnsi="Arial" w:cs="Arial"/>
+                <w:sz w:val="28"/>
+                <w:szCs w:val="28"/>
+              </w:rPr>
+              <w:t>(</w:t>
+            </w:r>
+            <w:proofErr w:type="spellStart"/>
+            <w:r>
+              <w:rPr>
+                <w:rFonts w:ascii="Arial" w:hAnsi="Arial" w:cs="Arial"/>
+                <w:sz w:val="28"/>
+                <w:szCs w:val="28"/>
+              </w:rPr>
+              <w:t>p|p.idStruttura</w:t>
+            </w:r>
+            <w:proofErr w:type="spellEnd"/>
+            <w:r>
+              <w:rPr>
+                <w:rFonts w:ascii="Arial" w:hAnsi="Arial" w:cs="Arial"/>
+                <w:sz w:val="28"/>
+                <w:szCs w:val="28"/>
+              </w:rPr>
+              <w:t>==</w:t>
+            </w:r>
+            <w:proofErr w:type="spellStart"/>
+            <w:r>
+              <w:rPr>
+                <w:rFonts w:ascii="Arial" w:hAnsi="Arial" w:cs="Arial"/>
+                <w:sz w:val="28"/>
+                <w:szCs w:val="28"/>
+              </w:rPr>
+              <w:t>idStruttua</w:t>
+            </w:r>
+            <w:proofErr w:type="spellEnd"/>
+            <w:r>
+              <w:rPr>
+                <w:rFonts w:ascii="Arial" w:hAnsi="Arial" w:cs="Arial"/>
+                <w:sz w:val="28"/>
+                <w:szCs w:val="28"/>
+              </w:rPr>
+              <w:t xml:space="preserve"> &amp;&amp; </w:t>
+            </w:r>
+            <w:proofErr w:type="spellStart"/>
+            <w:r>
+              <w:rPr>
+                <w:rFonts w:ascii="Arial" w:hAnsi="Arial" w:cs="Arial"/>
+                <w:sz w:val="28"/>
+                <w:szCs w:val="28"/>
+              </w:rPr>
+              <w:t>p.idOperazione</w:t>
+            </w:r>
+            <w:proofErr w:type="spellEnd"/>
+            <w:r>
+              <w:rPr>
+                <w:rFonts w:ascii="Arial" w:hAnsi="Arial" w:cs="Arial"/>
+                <w:sz w:val="28"/>
+                <w:szCs w:val="28"/>
+              </w:rPr>
+              <w:t>==</w:t>
+            </w:r>
+            <w:proofErr w:type="spellStart"/>
+            <w:r>
+              <w:rPr>
+                <w:rFonts w:ascii="Arial" w:hAnsi="Arial" w:cs="Arial"/>
+                <w:sz w:val="28"/>
+                <w:szCs w:val="28"/>
+              </w:rPr>
+              <w:t>idOperazione</w:t>
+            </w:r>
+            <w:proofErr w:type="spellEnd"/>
+            <w:r>
+              <w:rPr>
+                <w:rFonts w:ascii="Arial" w:hAnsi="Arial" w:cs="Arial"/>
+                <w:sz w:val="28"/>
+                <w:szCs w:val="28"/>
+              </w:rPr>
+              <w:t xml:space="preserve"> </w:t>
+            </w:r>
+            <w:r>
+              <w:rPr>
+                <w:rFonts w:ascii="Arial" w:hAnsi="Arial" w:cs="Arial"/>
+                <w:sz w:val="28"/>
+                <w:szCs w:val="28"/>
+              </w:rPr>
+              <w:t xml:space="preserve">&amp;&amp; </w:t>
+            </w:r>
+            <w:proofErr w:type="spellStart"/>
+            <w:r>
+              <w:rPr>
+                <w:rFonts w:ascii="Arial" w:hAnsi="Arial" w:cs="Arial"/>
+                <w:sz w:val="28"/>
+                <w:szCs w:val="28"/>
+              </w:rPr>
+              <w:t>p.convalida</w:t>
+            </w:r>
+            <w:proofErr w:type="spellEnd"/>
+            <w:r>
+              <w:rPr>
+                <w:rFonts w:ascii="Arial" w:hAnsi="Arial" w:cs="Arial"/>
+                <w:sz w:val="28"/>
+                <w:szCs w:val="28"/>
+              </w:rPr>
+              <w:t>==</w:t>
+            </w:r>
+            <w:proofErr w:type="spellStart"/>
+            <w:r>
+              <w:rPr>
+                <w:rFonts w:ascii="Arial" w:hAnsi="Arial" w:cs="Arial"/>
+                <w:sz w:val="28"/>
+                <w:szCs w:val="28"/>
+              </w:rPr>
+              <w:t>true</w:t>
+            </w:r>
+            <w:proofErr w:type="spellEnd"/>
+            <w:r>
+              <w:rPr>
+                <w:rFonts w:ascii="Arial" w:hAnsi="Arial" w:cs="Arial"/>
+                <w:sz w:val="28"/>
+                <w:szCs w:val="28"/>
+              </w:rPr>
+              <w:t>);</w:t>
+            </w:r>
+          </w:p>
+          <w:p>
+            <w:pPr>
+              <w:pStyle w:val="Paragrafoelenco"/>
+              <w:ind w:left="0"/>
+              <w:cnfStyle w:val="000000000000" w:firstRow="0" w:lastRow="0" w:firstColumn="0" w:lastColumn="0" w:oddVBand="0" w:evenVBand="0" w:oddHBand="0" w:evenHBand="0" w:firstRowFirstColumn="0" w:firstRowLastColumn="0" w:lastRowFirstColumn="0" w:lastRowLastColumn="0"/>
               <w:rPr>
                 <w:rFonts w:ascii="Arial" w:hAnsi="Arial" w:cs="Arial"/>
                 <w:b/>
@@ -15753,8 +16591,7 @@
                 <w:sz w:val="28"/>
                 <w:szCs w:val="28"/>
               </w:rPr>
-              <w:t>Post:</w:t>
-            </w:r>
+            </w:pPr>
             <w:r>
               <w:rPr>
                 <w:rFonts w:ascii="Arial" w:hAnsi="Arial" w:cs="Arial"/>
@@ -15763,6 +16600,16 @@
                 <w:sz w:val="28"/>
                 <w:szCs w:val="28"/>
               </w:rPr>
+              <w:t>Post:</w:t>
+            </w:r>
+            <w:r>
+              <w:rPr>
+                <w:rFonts w:ascii="Arial" w:hAnsi="Arial" w:cs="Arial"/>
+                <w:b/>
+                <w:bCs/>
+                <w:sz w:val="28"/>
+                <w:szCs w:val="28"/>
+              </w:rPr>
               <w:t xml:space="preserve"> </w:t>
             </w:r>
             <w:r>
@@ -15773,6 +16620,7 @@
               </w:rPr>
               <w:t xml:space="preserve">( Prenotazione-&gt; </w:t>
             </w:r>
+            <w:proofErr w:type="spellStart"/>
             <w:r>
               <w:rPr>
                 <w:rFonts w:ascii="Arial" w:hAnsi="Arial" w:cs="Arial"/>
@@ -15781,18 +16629,163 @@
               </w:rPr>
               <w:t>select</w:t>
             </w:r>
-            <w:r>
-              <w:rPr>
-                <w:rFonts w:ascii="Arial" w:hAnsi="Arial" w:cs="Arial"/>
-                <w:sz w:val="28"/>
-                <w:szCs w:val="28"/>
-              </w:rPr>
-              <w:t>(p|p.idStruttura==idStruttua &amp;&amp; p.idOperazione==idOperazione) );</w:t>
+            <w:proofErr w:type="spellEnd"/>
+            <w:r>
+              <w:rPr>
+                <w:rFonts w:ascii="Arial" w:hAnsi="Arial" w:cs="Arial"/>
+                <w:sz w:val="28"/>
+                <w:szCs w:val="28"/>
+              </w:rPr>
+              <w:t>(</w:t>
+            </w:r>
+            <w:proofErr w:type="spellStart"/>
+            <w:r>
+              <w:rPr>
+                <w:rFonts w:ascii="Arial" w:hAnsi="Arial" w:cs="Arial"/>
+                <w:sz w:val="28"/>
+                <w:szCs w:val="28"/>
+              </w:rPr>
+              <w:t>p|p.idStruttura</w:t>
+            </w:r>
+            <w:proofErr w:type="spellEnd"/>
+            <w:r>
+              <w:rPr>
+                <w:rFonts w:ascii="Arial" w:hAnsi="Arial" w:cs="Arial"/>
+                <w:sz w:val="28"/>
+                <w:szCs w:val="28"/>
+              </w:rPr>
+              <w:t>==</w:t>
+            </w:r>
+            <w:proofErr w:type="spellStart"/>
+            <w:r>
+              <w:rPr>
+                <w:rFonts w:ascii="Arial" w:hAnsi="Arial" w:cs="Arial"/>
+                <w:sz w:val="28"/>
+                <w:szCs w:val="28"/>
+              </w:rPr>
+              <w:t>idStruttua</w:t>
+            </w:r>
+            <w:proofErr w:type="spellEnd"/>
+            <w:r>
+              <w:rPr>
+                <w:rFonts w:ascii="Arial" w:hAnsi="Arial" w:cs="Arial"/>
+                <w:sz w:val="28"/>
+                <w:szCs w:val="28"/>
+              </w:rPr>
+              <w:t xml:space="preserve"> &amp;&amp; </w:t>
+            </w:r>
+            <w:proofErr w:type="spellStart"/>
+            <w:r>
+              <w:rPr>
+                <w:rFonts w:ascii="Arial" w:hAnsi="Arial" w:cs="Arial"/>
+                <w:sz w:val="28"/>
+                <w:szCs w:val="28"/>
+              </w:rPr>
+              <w:t>p.idOperazione</w:t>
+            </w:r>
+            <w:proofErr w:type="spellEnd"/>
+            <w:r>
+              <w:rPr>
+                <w:rFonts w:ascii="Arial" w:hAnsi="Arial" w:cs="Arial"/>
+                <w:sz w:val="28"/>
+                <w:szCs w:val="28"/>
+              </w:rPr>
+              <w:t>==</w:t>
+            </w:r>
+            <w:proofErr w:type="spellStart"/>
+            <w:r>
+              <w:rPr>
+                <w:rFonts w:ascii="Arial" w:hAnsi="Arial" w:cs="Arial"/>
+                <w:sz w:val="28"/>
+                <w:szCs w:val="28"/>
+              </w:rPr>
+              <w:t>idOperazione</w:t>
+            </w:r>
+            <w:proofErr w:type="spellEnd"/>
+            <w:r>
+              <w:rPr>
+                <w:rFonts w:ascii="Arial" w:hAnsi="Arial" w:cs="Arial"/>
+                <w:sz w:val="28"/>
+                <w:szCs w:val="28"/>
+              </w:rPr>
+              <w:t xml:space="preserve"> &amp;&amp; </w:t>
+            </w:r>
+            <w:proofErr w:type="spellStart"/>
+            <w:r>
+              <w:rPr>
+                <w:rFonts w:ascii="Arial" w:hAnsi="Arial" w:cs="Arial"/>
+                <w:sz w:val="28"/>
+                <w:szCs w:val="28"/>
+              </w:rPr>
+              <w:t>p.convalida</w:t>
+            </w:r>
+            <w:proofErr w:type="spellEnd"/>
+            <w:r>
+              <w:rPr>
+                <w:rFonts w:ascii="Arial" w:hAnsi="Arial" w:cs="Arial"/>
+                <w:sz w:val="28"/>
+                <w:szCs w:val="28"/>
+              </w:rPr>
+              <w:t>==</w:t>
+            </w:r>
+            <w:proofErr w:type="spellStart"/>
+            <w:r>
+              <w:rPr>
+                <w:rFonts w:ascii="Arial" w:hAnsi="Arial" w:cs="Arial"/>
+                <w:sz w:val="28"/>
+                <w:szCs w:val="28"/>
+              </w:rPr>
+              <w:t>true</w:t>
+            </w:r>
+            <w:proofErr w:type="spellEnd"/>
+            <w:r>
+              <w:rPr>
+                <w:rFonts w:ascii="Arial" w:hAnsi="Arial" w:cs="Arial"/>
+                <w:sz w:val="28"/>
+                <w:szCs w:val="28"/>
+              </w:rPr>
+              <w:t>) );</w:t>
             </w:r>
           </w:p>
         </w:tc>
       </w:tr>
     </w:tbl>
+    <w:p>
+      <w:pPr>
+        <w:spacing w:after="0"/>
+        <w:rPr>
+          <w:rFonts w:ascii="Arial" w:hAnsi="Arial" w:cs="Arial"/>
+          <w:b/>
+          <w:bCs/>
+          <w:sz w:val="28"/>
+          <w:szCs w:val="28"/>
+        </w:rPr>
+      </w:pPr>
+    </w:p>
+    <w:p>
+      <w:pPr>
+        <w:spacing w:after="0"/>
+        <w:rPr>
+          <w:rFonts w:ascii="Arial" w:hAnsi="Arial" w:cs="Arial"/>
+          <w:b/>
+          <w:bCs/>
+          <w:sz w:val="28"/>
+          <w:szCs w:val="28"/>
+        </w:rPr>
+      </w:pPr>
+    </w:p>
+    <w:p>
+      <w:pPr>
+        <w:spacing w:after="0"/>
+        <w:rPr>
+          <w:rFonts w:ascii="Arial" w:hAnsi="Arial" w:cs="Arial"/>
+          <w:b/>
+          <w:bCs/>
+          <w:sz w:val="28"/>
+          <w:szCs w:val="28"/>
+        </w:rPr>
+      </w:pPr>
+    </w:p>
     <w:p>
       <w:pPr>
         <w:spacing w:after="0"/>
@@ -15885,6 +16878,7 @@
                 <w:sz w:val="28"/>
                 <w:szCs w:val="28"/>
               </w:rPr>
+              <w:lastRenderedPageBreak/>
               <w:t>DaoInterface</w:t>
             </w:r>
           </w:p>
@@ -15972,7 +16966,6 @@
                 <w:sz w:val="28"/>
                 <w:szCs w:val="28"/>
               </w:rPr>
-              <w:lastRenderedPageBreak/>
               <w:t>Pre:</w:t>
             </w:r>
             <w:r>
@@ -16216,6 +17209,7 @@
                 <w:szCs w:val="28"/>
               </w:rPr>
             </w:pPr>
+            <w:proofErr w:type="spellStart"/>
             <w:r>
               <w:rPr>
                 <w:rFonts w:ascii="Arial" w:hAnsi="Arial" w:cs="Arial"/>
@@ -16224,36 +17218,9 @@
                 <w:sz w:val="28"/>
                 <w:szCs w:val="28"/>
               </w:rPr>
-              <w:t xml:space="preserve">Pre: </w:t>
-            </w:r>
-            <w:r>
-              <w:rPr>
-                <w:rFonts w:ascii="Arial" w:hAnsi="Arial" w:cs="Arial"/>
-                <w:sz w:val="28"/>
-                <w:szCs w:val="28"/>
-              </w:rPr>
-              <w:t>(</w:t>
-            </w:r>
-            <w:r>
-              <w:rPr>
-                <w:rFonts w:ascii="Arial" w:hAnsi="Arial" w:cs="Arial"/>
-                <w:sz w:val="28"/>
-                <w:szCs w:val="28"/>
-              </w:rPr>
-              <w:t>idStruttura&gt;0 &amp;&amp; idOperazione&gt;0 &amp;&amp; Prenotazione-&gt; exists(p|p.idStruttura==idStruttua &amp;&amp; p.idOperazione==idOperazione );</w:t>
-            </w:r>
-          </w:p>
-          <w:p>
-            <w:pPr>
-              <w:pStyle w:val="Paragrafoelenco"/>
-              <w:ind w:left="0"/>
-              <w:cnfStyle w:val="000000100000" w:firstRow="0" w:lastRow="0" w:firstColumn="0" w:lastColumn="0" w:oddVBand="0" w:evenVBand="0" w:oddHBand="1" w:evenHBand="0" w:firstRowFirstColumn="0" w:firstRowLastColumn="0" w:lastRowFirstColumn="0" w:lastRowLastColumn="0"/>
-              <w:rPr>
-                <w:rFonts w:ascii="Arial" w:hAnsi="Arial" w:cs="Arial"/>
-                <w:sz w:val="28"/>
-                <w:szCs w:val="28"/>
-              </w:rPr>
-            </w:pPr>
+              <w:t>Pre</w:t>
+            </w:r>
+            <w:proofErr w:type="spellEnd"/>
             <w:r>
               <w:rPr>
                 <w:rFonts w:ascii="Arial" w:hAnsi="Arial" w:cs="Arial"/>
@@ -16262,8 +17229,198 @@
                 <w:sz w:val="28"/>
                 <w:szCs w:val="28"/>
               </w:rPr>
-              <w:t>Post:</w:t>
-            </w:r>
+              <w:t xml:space="preserve">: </w:t>
+            </w:r>
+            <w:r>
+              <w:rPr>
+                <w:rFonts w:ascii="Arial" w:hAnsi="Arial" w:cs="Arial"/>
+                <w:sz w:val="28"/>
+                <w:szCs w:val="28"/>
+              </w:rPr>
+              <w:t>(</w:t>
+            </w:r>
+            <w:proofErr w:type="spellStart"/>
+            <w:r>
+              <w:rPr>
+                <w:rFonts w:ascii="Arial" w:hAnsi="Arial" w:cs="Arial"/>
+                <w:sz w:val="28"/>
+                <w:szCs w:val="28"/>
+              </w:rPr>
+              <w:t>idStruttura</w:t>
+            </w:r>
+            <w:proofErr w:type="spellEnd"/>
+            <w:r>
+              <w:rPr>
+                <w:rFonts w:ascii="Arial" w:hAnsi="Arial" w:cs="Arial"/>
+                <w:sz w:val="28"/>
+                <w:szCs w:val="28"/>
+              </w:rPr>
+              <w:t xml:space="preserve">&gt;0 &amp;&amp; </w:t>
+            </w:r>
+            <w:proofErr w:type="spellStart"/>
+            <w:r>
+              <w:rPr>
+                <w:rFonts w:ascii="Arial" w:hAnsi="Arial" w:cs="Arial"/>
+                <w:sz w:val="28"/>
+                <w:szCs w:val="28"/>
+              </w:rPr>
+              <w:t>idOperazione</w:t>
+            </w:r>
+            <w:proofErr w:type="spellEnd"/>
+            <w:r>
+              <w:rPr>
+                <w:rFonts w:ascii="Arial" w:hAnsi="Arial" w:cs="Arial"/>
+                <w:sz w:val="28"/>
+                <w:szCs w:val="28"/>
+              </w:rPr>
+              <w:t xml:space="preserve">&gt;0 &amp;&amp; Prenotazione-&gt; </w:t>
+            </w:r>
+            <w:proofErr w:type="spellStart"/>
+            <w:r>
+              <w:rPr>
+                <w:rFonts w:ascii="Arial" w:hAnsi="Arial" w:cs="Arial"/>
+                <w:sz w:val="28"/>
+                <w:szCs w:val="28"/>
+              </w:rPr>
+              <w:t>exists</w:t>
+            </w:r>
+            <w:proofErr w:type="spellEnd"/>
+            <w:r>
+              <w:rPr>
+                <w:rFonts w:ascii="Arial" w:hAnsi="Arial" w:cs="Arial"/>
+                <w:sz w:val="28"/>
+                <w:szCs w:val="28"/>
+              </w:rPr>
+              <w:t>(</w:t>
+            </w:r>
+            <w:proofErr w:type="spellStart"/>
+            <w:r>
+              <w:rPr>
+                <w:rFonts w:ascii="Arial" w:hAnsi="Arial" w:cs="Arial"/>
+                <w:sz w:val="28"/>
+                <w:szCs w:val="28"/>
+              </w:rPr>
+              <w:t>p|p.idStruttura</w:t>
+            </w:r>
+            <w:proofErr w:type="spellEnd"/>
+            <w:r>
+              <w:rPr>
+                <w:rFonts w:ascii="Arial" w:hAnsi="Arial" w:cs="Arial"/>
+                <w:sz w:val="28"/>
+                <w:szCs w:val="28"/>
+              </w:rPr>
+              <w:t>==</w:t>
+            </w:r>
+            <w:proofErr w:type="spellStart"/>
+            <w:r>
+              <w:rPr>
+                <w:rFonts w:ascii="Arial" w:hAnsi="Arial" w:cs="Arial"/>
+                <w:sz w:val="28"/>
+                <w:szCs w:val="28"/>
+              </w:rPr>
+              <w:t>idStruttua</w:t>
+            </w:r>
+            <w:proofErr w:type="spellEnd"/>
+            <w:r>
+              <w:rPr>
+                <w:rFonts w:ascii="Arial" w:hAnsi="Arial" w:cs="Arial"/>
+                <w:sz w:val="28"/>
+                <w:szCs w:val="28"/>
+              </w:rPr>
+              <w:t xml:space="preserve"> &amp;&amp; </w:t>
+            </w:r>
+            <w:proofErr w:type="spellStart"/>
+            <w:r>
+              <w:rPr>
+                <w:rFonts w:ascii="Arial" w:hAnsi="Arial" w:cs="Arial"/>
+                <w:sz w:val="28"/>
+                <w:szCs w:val="28"/>
+              </w:rPr>
+              <w:t>p.idOperazione</w:t>
+            </w:r>
+            <w:proofErr w:type="spellEnd"/>
+            <w:r>
+              <w:rPr>
+                <w:rFonts w:ascii="Arial" w:hAnsi="Arial" w:cs="Arial"/>
+                <w:sz w:val="28"/>
+                <w:szCs w:val="28"/>
+              </w:rPr>
+              <w:t>==</w:t>
+            </w:r>
+            <w:proofErr w:type="spellStart"/>
+            <w:r>
+              <w:rPr>
+                <w:rFonts w:ascii="Arial" w:hAnsi="Arial" w:cs="Arial"/>
+                <w:sz w:val="28"/>
+                <w:szCs w:val="28"/>
+              </w:rPr>
+              <w:t>idOperazione</w:t>
+            </w:r>
+            <w:proofErr w:type="spellEnd"/>
+            <w:r>
+              <w:rPr>
+                <w:rFonts w:ascii="Arial" w:hAnsi="Arial" w:cs="Arial"/>
+                <w:sz w:val="28"/>
+                <w:szCs w:val="28"/>
+              </w:rPr>
+              <w:t xml:space="preserve"> </w:t>
+            </w:r>
+            <w:r>
+              <w:rPr>
+                <w:rFonts w:ascii="Arial" w:hAnsi="Arial" w:cs="Arial"/>
+                <w:sz w:val="28"/>
+                <w:szCs w:val="28"/>
+              </w:rPr>
+              <w:t xml:space="preserve">&amp;&amp; </w:t>
+            </w:r>
+            <w:proofErr w:type="spellStart"/>
+            <w:r>
+              <w:rPr>
+                <w:rFonts w:ascii="Arial" w:hAnsi="Arial" w:cs="Arial"/>
+                <w:sz w:val="28"/>
+                <w:szCs w:val="28"/>
+              </w:rPr>
+              <w:t>p.convalida</w:t>
+            </w:r>
+            <w:proofErr w:type="spellEnd"/>
+            <w:r>
+              <w:rPr>
+                <w:rFonts w:ascii="Arial" w:hAnsi="Arial" w:cs="Arial"/>
+                <w:sz w:val="28"/>
+                <w:szCs w:val="28"/>
+              </w:rPr>
+              <w:t>==</w:t>
+            </w:r>
+            <w:proofErr w:type="spellStart"/>
+            <w:r>
+              <w:rPr>
+                <w:rFonts w:ascii="Arial" w:hAnsi="Arial" w:cs="Arial"/>
+                <w:sz w:val="28"/>
+                <w:szCs w:val="28"/>
+              </w:rPr>
+              <w:t>true</w:t>
+            </w:r>
+            <w:proofErr w:type="spellEnd"/>
+            <w:r>
+              <w:rPr>
+                <w:rFonts w:ascii="Arial" w:hAnsi="Arial" w:cs="Arial"/>
+                <w:sz w:val="28"/>
+                <w:szCs w:val="28"/>
+              </w:rPr>
+              <w:t>);</w:t>
+            </w:r>
+          </w:p>
+          <w:p>
+            <w:pPr>
+              <w:pStyle w:val="Paragrafoelenco"/>
+              <w:ind w:left="0"/>
+              <w:cnfStyle w:val="000000100000" w:firstRow="0" w:lastRow="0" w:firstColumn="0" w:lastColumn="0" w:oddVBand="0" w:evenVBand="0" w:oddHBand="1" w:evenHBand="0" w:firstRowFirstColumn="0" w:firstRowLastColumn="0" w:lastRowFirstColumn="0" w:lastRowLastColumn="0"/>
+              <w:rPr>
+                <w:rFonts w:ascii="Arial" w:hAnsi="Arial" w:cs="Arial"/>
+                <w:sz w:val="28"/>
+                <w:szCs w:val="28"/>
+              </w:rPr>
+            </w:pPr>
             <w:r>
               <w:rPr>
                 <w:rFonts w:ascii="Arial" w:hAnsi="Arial" w:cs="Arial"/>
@@ -16272,6 +17429,16 @@
                 <w:sz w:val="28"/>
                 <w:szCs w:val="28"/>
               </w:rPr>
+              <w:t>Post:</w:t>
+            </w:r>
+            <w:r>
+              <w:rPr>
+                <w:rFonts w:ascii="Arial" w:hAnsi="Arial" w:cs="Arial"/>
+                <w:b/>
+                <w:bCs/>
+                <w:sz w:val="28"/>
+                <w:szCs w:val="28"/>
+              </w:rPr>
               <w:t xml:space="preserve"> </w:t>
             </w:r>
             <w:r>
@@ -16280,7 +17447,133 @@
                 <w:sz w:val="28"/>
                 <w:szCs w:val="28"/>
               </w:rPr>
-              <w:t>( Prenotazione-&gt; select(p|p.idStruttura==idStruttua &amp;&amp; p.idOperazione==idOperazione) );</w:t>
+              <w:t xml:space="preserve">( Prenotazione-&gt; </w:t>
+            </w:r>
+            <w:proofErr w:type="spellStart"/>
+            <w:r>
+              <w:rPr>
+                <w:rFonts w:ascii="Arial" w:hAnsi="Arial" w:cs="Arial"/>
+                <w:sz w:val="28"/>
+                <w:szCs w:val="28"/>
+              </w:rPr>
+              <w:t>select</w:t>
+            </w:r>
+            <w:proofErr w:type="spellEnd"/>
+            <w:r>
+              <w:rPr>
+                <w:rFonts w:ascii="Arial" w:hAnsi="Arial" w:cs="Arial"/>
+                <w:sz w:val="28"/>
+                <w:szCs w:val="28"/>
+              </w:rPr>
+              <w:t>(</w:t>
+            </w:r>
+            <w:proofErr w:type="spellStart"/>
+            <w:r>
+              <w:rPr>
+                <w:rFonts w:ascii="Arial" w:hAnsi="Arial" w:cs="Arial"/>
+                <w:sz w:val="28"/>
+                <w:szCs w:val="28"/>
+              </w:rPr>
+              <w:t>p|p.idStruttura</w:t>
+            </w:r>
+            <w:proofErr w:type="spellEnd"/>
+            <w:r>
+              <w:rPr>
+                <w:rFonts w:ascii="Arial" w:hAnsi="Arial" w:cs="Arial"/>
+                <w:sz w:val="28"/>
+                <w:szCs w:val="28"/>
+              </w:rPr>
+              <w:t>==</w:t>
+            </w:r>
+            <w:proofErr w:type="spellStart"/>
+            <w:r>
+              <w:rPr>
+                <w:rFonts w:ascii="Arial" w:hAnsi="Arial" w:cs="Arial"/>
+                <w:sz w:val="28"/>
+                <w:szCs w:val="28"/>
+              </w:rPr>
+              <w:t>idStruttua</w:t>
+            </w:r>
+            <w:proofErr w:type="spellEnd"/>
+            <w:r>
+              <w:rPr>
+                <w:rFonts w:ascii="Arial" w:hAnsi="Arial" w:cs="Arial"/>
+                <w:sz w:val="28"/>
+                <w:szCs w:val="28"/>
+              </w:rPr>
+              <w:t xml:space="preserve"> &amp;&amp; </w:t>
+            </w:r>
+            <w:proofErr w:type="spellStart"/>
+            <w:r>
+              <w:rPr>
+                <w:rFonts w:ascii="Arial" w:hAnsi="Arial" w:cs="Arial"/>
+                <w:sz w:val="28"/>
+                <w:szCs w:val="28"/>
+              </w:rPr>
+              <w:t>p.idOperazione</w:t>
+            </w:r>
+            <w:proofErr w:type="spellEnd"/>
+            <w:r>
+              <w:rPr>
+                <w:rFonts w:ascii="Arial" w:hAnsi="Arial" w:cs="Arial"/>
+                <w:sz w:val="28"/>
+                <w:szCs w:val="28"/>
+              </w:rPr>
+              <w:t>==</w:t>
+            </w:r>
+            <w:proofErr w:type="spellStart"/>
+            <w:r>
+              <w:rPr>
+                <w:rFonts w:ascii="Arial" w:hAnsi="Arial" w:cs="Arial"/>
+                <w:sz w:val="28"/>
+                <w:szCs w:val="28"/>
+              </w:rPr>
+              <w:t>idOperazione</w:t>
+            </w:r>
+            <w:proofErr w:type="spellEnd"/>
+            <w:r>
+              <w:rPr>
+                <w:rFonts w:ascii="Arial" w:hAnsi="Arial" w:cs="Arial"/>
+                <w:sz w:val="28"/>
+                <w:szCs w:val="28"/>
+              </w:rPr>
+              <w:t xml:space="preserve"> &amp;&amp; </w:t>
+            </w:r>
+            <w:proofErr w:type="spellStart"/>
+            <w:r>
+              <w:rPr>
+                <w:rFonts w:ascii="Arial" w:hAnsi="Arial" w:cs="Arial"/>
+                <w:sz w:val="28"/>
+                <w:szCs w:val="28"/>
+              </w:rPr>
+              <w:t>p.convalida</w:t>
+            </w:r>
+            <w:proofErr w:type="spellEnd"/>
+            <w:r>
+              <w:rPr>
+                <w:rFonts w:ascii="Arial" w:hAnsi="Arial" w:cs="Arial"/>
+                <w:sz w:val="28"/>
+                <w:szCs w:val="28"/>
+              </w:rPr>
+              <w:t>==</w:t>
+            </w:r>
+            <w:proofErr w:type="spellStart"/>
+            <w:r>
+              <w:rPr>
+                <w:rFonts w:ascii="Arial" w:hAnsi="Arial" w:cs="Arial"/>
+                <w:sz w:val="28"/>
+                <w:szCs w:val="28"/>
+              </w:rPr>
+              <w:t>true</w:t>
+            </w:r>
+            <w:proofErr w:type="spellEnd"/>
+            <w:r>
+              <w:rPr>
+                <w:rFonts w:ascii="Arial" w:hAnsi="Arial" w:cs="Arial"/>
+                <w:sz w:val="28"/>
+                <w:szCs w:val="28"/>
+              </w:rPr>
+              <w:t>) );</w:t>
             </w:r>
           </w:p>
         </w:tc>
@@ -16568,6 +17861,316 @@
           <w:szCs w:val="28"/>
         </w:rPr>
       </w:pPr>
+    </w:p>
+    <w:p>
+      <w:pPr>
+        <w:spacing w:after="0"/>
+        <w:rPr>
+          <w:rFonts w:ascii="Arial" w:hAnsi="Arial" w:cs="Arial"/>
+          <w:b/>
+          <w:bCs/>
+          <w:sz w:val="28"/>
+          <w:szCs w:val="28"/>
+        </w:rPr>
+      </w:pPr>
+    </w:p>
+    <w:p>
+      <w:pPr>
+        <w:spacing w:after="0"/>
+        <w:rPr>
+          <w:rFonts w:ascii="Arial" w:hAnsi="Arial" w:cs="Arial"/>
+          <w:b/>
+          <w:bCs/>
+          <w:sz w:val="28"/>
+          <w:szCs w:val="28"/>
+        </w:rPr>
+      </w:pPr>
+    </w:p>
+    <w:p>
+      <w:pPr>
+        <w:spacing w:after="0"/>
+        <w:rPr>
+          <w:rFonts w:ascii="Arial" w:hAnsi="Arial" w:cs="Arial"/>
+          <w:b/>
+          <w:bCs/>
+          <w:sz w:val="28"/>
+          <w:szCs w:val="28"/>
+        </w:rPr>
+      </w:pPr>
+    </w:p>
+    <w:p>
+      <w:pPr>
+        <w:spacing w:after="0"/>
+        <w:rPr>
+          <w:rFonts w:ascii="Arial" w:hAnsi="Arial" w:cs="Arial"/>
+          <w:b/>
+          <w:bCs/>
+          <w:sz w:val="28"/>
+          <w:szCs w:val="28"/>
+        </w:rPr>
+      </w:pPr>
+    </w:p>
+    <w:p>
+      <w:pPr>
+        <w:spacing w:after="0"/>
+        <w:rPr>
+          <w:rFonts w:ascii="Arial" w:hAnsi="Arial" w:cs="Arial"/>
+          <w:b/>
+          <w:bCs/>
+          <w:sz w:val="28"/>
+          <w:szCs w:val="28"/>
+        </w:rPr>
+      </w:pPr>
+    </w:p>
+    <w:p>
+      <w:pPr>
+        <w:spacing w:after="0"/>
+        <w:rPr>
+          <w:rFonts w:ascii="Arial" w:hAnsi="Arial" w:cs="Arial"/>
+          <w:b/>
+          <w:bCs/>
+          <w:sz w:val="28"/>
+          <w:szCs w:val="28"/>
+        </w:rPr>
+      </w:pPr>
+    </w:p>
+    <w:p>
+      <w:pPr>
+        <w:pStyle w:val="Paragrafoelenco"/>
+        <w:numPr>
+          <w:ilvl w:val="0"/>
+          <w:numId w:val="1"/>
+        </w:numPr>
+        <w:spacing w:after="0"/>
+        <w:rPr>
+          <w:rFonts w:ascii="Arial" w:hAnsi="Arial" w:cs="Arial"/>
+          <w:b/>
+          <w:color w:val="002060"/>
+          <w:sz w:val="44"/>
+          <w:szCs w:val="44"/>
+        </w:rPr>
+      </w:pPr>
+      <w:r>
+        <w:rPr>
+          <w:rFonts w:ascii="Arial" w:hAnsi="Arial" w:cs="Arial"/>
+          <w:b/>
+          <w:bCs/>
+          <w:noProof/>
+          <w:color w:val="002060"/>
+          <w:sz w:val="44"/>
+          <w:szCs w:val="44"/>
+          <w:lang w:eastAsia="it-IT"/>
+        </w:rPr>
+        <w:lastRenderedPageBreak/>
+        <mc:AlternateContent>
+          <mc:Choice Requires="wps">
+            <w:drawing>
+              <wp:anchor distT="0" distB="0" distL="114300" distR="114300" simplePos="0" relativeHeight="251665408" behindDoc="0" locked="0" layoutInCell="1" allowOverlap="1" wp14:anchorId="76984DB4" wp14:editId="4BE9F165">
+                <wp:simplePos x="0" y="0"/>
+                <wp:positionH relativeFrom="margin">
+                  <wp:align>left</wp:align>
+                </wp:positionH>
+                <wp:positionV relativeFrom="paragraph">
+                  <wp:posOffset>337474</wp:posOffset>
+                </wp:positionV>
+                <wp:extent cx="6109855" cy="6927"/>
+                <wp:effectExtent l="0" t="0" r="24765" b="31750"/>
+                <wp:wrapNone/>
+                <wp:docPr id="6" name="Connettore diritto 6"/>
+                <wp:cNvGraphicFramePr/>
+                <a:graphic xmlns:a="http://schemas.openxmlformats.org/drawingml/2006/main">
+                  <a:graphicData uri="http://schemas.microsoft.com/office/word/2010/wordprocessingShape">
+                    <wps:wsp>
+                      <wps:cNvCnPr/>
+                      <wps:spPr>
+                        <a:xfrm flipV="1">
+                          <a:off x="0" y="0"/>
+                          <a:ext cx="6109855" cy="6927"/>
+                        </a:xfrm>
+                        <a:prstGeom prst="line">
+                          <a:avLst/>
+                        </a:prstGeom>
+                        <a:ln>
+                          <a:solidFill>
+                            <a:srgbClr val="002060"/>
+                          </a:solidFill>
+                        </a:ln>
+                      </wps:spPr>
+                      <wps:style>
+                        <a:lnRef idx="2">
+                          <a:schemeClr val="accent1"/>
+                        </a:lnRef>
+                        <a:fillRef idx="0">
+                          <a:schemeClr val="accent1"/>
+                        </a:fillRef>
+                        <a:effectRef idx="1">
+                          <a:schemeClr val="accent1"/>
+                        </a:effectRef>
+                        <a:fontRef idx="minor">
+                          <a:schemeClr val="tx1"/>
+                        </a:fontRef>
+                      </wps:style>
+                      <wps:bodyPr/>
+                    </wps:wsp>
+                  </a:graphicData>
+                </a:graphic>
+                <wp14:sizeRelH relativeFrom="margin">
+                  <wp14:pctWidth>0</wp14:pctWidth>
+                </wp14:sizeRelH>
+                <wp14:sizeRelV relativeFrom="margin">
+                  <wp14:pctHeight>0</wp14:pctHeight>
+                </wp14:sizeRelV>
+              </wp:anchor>
+            </w:drawing>
+          </mc:Choice>
+          <mc:Fallback>
+            <w:pict>
+              <v:line w14:anchorId="3774FFC1" id="Connettore diritto 6" o:spid="_x0000_s1026" style="position:absolute;flip:y;z-index:251665408;visibility:visible;mso-wrap-style:square;mso-width-percent:0;mso-height-percent:0;mso-wrap-distance-left:9pt;mso-wrap-distance-top:0;mso-wrap-distance-right:9pt;mso-wrap-distance-bottom:0;mso-position-horizontal:left;mso-position-horizontal-relative:margin;mso-position-vertical:absolute;mso-position-vertical-relative:text;mso-width-percent:0;mso-height-percent:0;mso-width-relative:margin;mso-height-relative:margin" from="0,26.55pt" to="481.1pt,27.1pt" o:gfxdata="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" strokecolor="#002060" strokeweight="1pt">
+                <v:stroke joinstyle="miter"/>
+                <w10:wrap anchorx="margin"/>
+              </v:line>
+            </w:pict>
+          </mc:Fallback>
+        </mc:AlternateContent>
+      </w:r>
+      <w:r>
+        <w:rPr>
+          <w:rFonts w:ascii="Arial" w:hAnsi="Arial" w:cs="Arial"/>
+          <w:b/>
+          <w:color w:val="002060"/>
+          <w:sz w:val="44"/>
+          <w:szCs w:val="44"/>
+        </w:rPr>
+        <w:t xml:space="preserve">Class </w:t>
+      </w:r>
+      <w:proofErr w:type="spellStart"/>
+      <w:r>
+        <w:rPr>
+          <w:rFonts w:ascii="Arial" w:hAnsi="Arial" w:cs="Arial"/>
+          <w:b/>
+          <w:color w:val="002060"/>
+          <w:sz w:val="44"/>
+          <w:szCs w:val="44"/>
+        </w:rPr>
+        <w:t>Diagram</w:t>
+      </w:r>
+      <w:proofErr w:type="spellEnd"/>
+    </w:p>
+    <w:p>
+      <w:pPr>
+        <w:spacing w:after="0"/>
+        <w:rPr>
+          <w:rFonts w:ascii="Arial" w:hAnsi="Arial" w:cs="Arial"/>
+          <w:b/>
+          <w:bCs/>
+          <w:sz w:val="28"/>
+          <w:szCs w:val="28"/>
+        </w:rPr>
+      </w:pPr>
+    </w:p>
+    <w:p>
+      <w:pPr>
+        <w:pStyle w:val="Paragrafoelenco"/>
+        <w:numPr>
+          <w:ilvl w:val="1"/>
+          <w:numId w:val="1"/>
+        </w:numPr>
+        <w:spacing w:after="0"/>
+        <w:rPr>
+          <w:rFonts w:ascii="Arial" w:hAnsi="Arial" w:cs="Arial"/>
+          <w:b/>
+          <w:bCs/>
+          <w:sz w:val="28"/>
+          <w:szCs w:val="28"/>
+        </w:rPr>
+      </w:pPr>
+      <w:proofErr w:type="spellStart"/>
+      <w:r>
+        <w:rPr>
+          <w:rFonts w:ascii="Arial" w:hAnsi="Arial" w:cs="Arial"/>
+          <w:b/>
+          <w:bCs/>
+          <w:sz w:val="28"/>
+          <w:szCs w:val="28"/>
+        </w:rPr>
+        <w:t>MedQueueAppDesktop</w:t>
+      </w:r>
+      <w:proofErr w:type="spellEnd"/>
+    </w:p>
+    <w:p>
+      <w:pPr>
+        <w:spacing w:after="0"/>
+        <w:rPr>
+          <w:rFonts w:ascii="Arial" w:hAnsi="Arial" w:cs="Arial"/>
+          <w:b/>
+          <w:bCs/>
+          <w:sz w:val="28"/>
+          <w:szCs w:val="28"/>
+        </w:rPr>
+      </w:pPr>
+    </w:p>
+    <w:p>
+      <w:pPr>
+        <w:spacing w:after="0"/>
+        <w:rPr>
+          <w:rFonts w:ascii="Arial" w:hAnsi="Arial" w:cs="Arial"/>
+          <w:b/>
+          <w:bCs/>
+          <w:sz w:val="28"/>
+          <w:szCs w:val="28"/>
+        </w:rPr>
+      </w:pPr>
+      <w:r>
+        <w:rPr>
+          <w:rFonts w:ascii="Arial" w:hAnsi="Arial" w:cs="Arial"/>
+          <w:b/>
+          <w:bCs/>
+          <w:noProof/>
+          <w:sz w:val="28"/>
+          <w:szCs w:val="28"/>
+        </w:rPr>
+        <w:drawing>
+          <wp:inline distT="0" distB="0" distL="0" distR="0" wp14:anchorId="2B35BF44" wp14:editId="5362E8F6">
+            <wp:extent cx="6120130" cy="6482715"/>
+            <wp:effectExtent l="0" t="0" r="0" b="0"/>
+            <wp:docPr id="7" name="Immagine 7"/>
+            <wp:cNvGraphicFramePr>
+              <a:graphicFrameLocks xmlns:a="http://schemas.openxmlformats.org/drawingml/2006/main" noChangeAspect="1"/>
+            </wp:cNvGraphicFramePr>
+            <a:graphic xmlns:a="http://schemas.openxmlformats.org/drawingml/2006/main">
+              <a:graphicData uri="http://schemas.openxmlformats.org/drawingml/2006/picture">
+                <pic:pic xmlns:pic="http://schemas.openxmlformats.org/drawingml/2006/picture">
+                  <pic:nvPicPr>
+                    <pic:cNvPr id="7" name="Immagine 7"/>
+                    <pic:cNvPicPr/>
+                  </pic:nvPicPr>
+                  <pic:blipFill>
+                    <a:blip r:embed="rId17" cstate="print">
+                      <a:extLst>
+                        <a:ext uri="{28A0092B-C50C-407E-A947-70E740481C1C}">
+                          <a14:useLocalDpi xmlns:a14="http://schemas.microsoft.com/office/drawing/2010/main" val="0"/>
+                        </a:ext>
+                      </a:extLst>
+                    </a:blip>
+                    <a:stretch>
+                      <a:fillRect/>
+                    </a:stretch>
+                  </pic:blipFill>
+                  <pic:spPr>
+                    <a:xfrm>
+                      <a:off x="0" y="0"/>
+                      <a:ext cx="6120130" cy="6482715"/>
+                    </a:xfrm>
+                    <a:prstGeom prst="rect">
+                      <a:avLst/>
+                    </a:prstGeom>
+                  </pic:spPr>
+                </pic:pic>
+              </a:graphicData>
+            </a:graphic>
+          </wp:inline>
+        </w:drawing>
+      </w:r>
     </w:p>
     <w:sectPr>
       <w:pgSz w:w="11906" w:h="16838"/>
@@ -18163,6 +19766,7 @@
   <w:style w:type="character" w:default="1" w:styleId="Carpredefinitoparagrafo">
     <w:name w:val="Default Paragraph Font"/>
     <w:uiPriority w:val="1"/>
+    <w:semiHidden/>
     <w:unhideWhenUsed/>
   </w:style>
   <w:style w:type="table" w:default="1" w:styleId="Tabellanormale">

</xml_diff>

<commit_message>
Modificato Pacchetto Business della WebApp e aggiunta prima Presentazione
</commit_message>
<xml_diff>
--- a/Documenti/ODD/ODD v1.1.docx
+++ b/Documenti/ODD/ODD v1.1.docx
@@ -325,6 +325,7 @@
           <w:color w:val="002060"/>
           <w:sz w:val="96"/>
           <w:szCs w:val="96"/>
+          <w:lang w:val="en-US"/>
         </w:rPr>
       </w:pPr>
       <w:r>
@@ -333,6 +334,7 @@
           <w:color w:val="002060"/>
           <w:sz w:val="96"/>
           <w:szCs w:val="96"/>
+          <w:lang w:val="en-US"/>
         </w:rPr>
         <w:lastRenderedPageBreak/>
         <w:t>Sommario</w:t>
@@ -346,6 +348,7 @@
           <w:color w:val="002060"/>
           <w:sz w:val="28"/>
           <w:szCs w:val="28"/>
+          <w:lang w:val="en-US"/>
         </w:rPr>
       </w:pPr>
     </w:p>
@@ -5296,10 +5299,10 @@
           <w:szCs w:val="28"/>
         </w:rPr>
         <w:drawing>
-          <wp:inline distT="0" distB="0" distL="0" distR="0" wp14:anchorId="7DFCEEB0" wp14:editId="3B0DC6E9">
-            <wp:extent cx="6120130" cy="1998345"/>
-            <wp:effectExtent l="0" t="0" r="0" b="1905"/>
-            <wp:docPr id="10" name="Immagine 10" descr="Immagine che contiene tavolo&#10;&#10;Descrizione generata automaticamente"/>
+          <wp:inline distT="0" distB="0" distL="0" distR="0" wp14:anchorId="7BBF9EC9" wp14:editId="084BA149">
+            <wp:extent cx="6115050" cy="2019300"/>
+            <wp:effectExtent l="0" t="0" r="0" b="0"/>
+            <wp:docPr id="7" name="Immagine 7"/>
             <wp:cNvGraphicFramePr>
               <a:graphicFrameLocks xmlns:a="http://schemas.openxmlformats.org/drawingml/2006/main" noChangeAspect="1"/>
             </wp:cNvGraphicFramePr>
@@ -5307,8 +5310,10 @@
               <a:graphicData uri="http://schemas.openxmlformats.org/drawingml/2006/picture">
                 <pic:pic xmlns:pic="http://schemas.openxmlformats.org/drawingml/2006/picture">
                   <pic:nvPicPr>
-                    <pic:cNvPr id="10" name="Immagine 10" descr="Immagine che contiene tavolo&#10;&#10;Descrizione generata automaticamente"/>
-                    <pic:cNvPicPr/>
+                    <pic:cNvPr id="0" name="Picture 1"/>
+                    <pic:cNvPicPr>
+                      <a:picLocks noChangeAspect="1" noChangeArrowheads="1"/>
+                    </pic:cNvPicPr>
                   </pic:nvPicPr>
                   <pic:blipFill>
                     <a:blip r:embed="rId16" cstate="print">
@@ -5318,18 +5323,23 @@
                         </a:ext>
                       </a:extLst>
                     </a:blip>
+                    <a:srcRect/>
                     <a:stretch>
                       <a:fillRect/>
                     </a:stretch>
                   </pic:blipFill>
-                  <pic:spPr>
+                  <pic:spPr bwMode="auto">
                     <a:xfrm>
                       <a:off x="0" y="0"/>
-                      <a:ext cx="6120130" cy="1998345"/>
+                      <a:ext cx="6115050" cy="2019300"/>
                     </a:xfrm>
                     <a:prstGeom prst="rect">
                       <a:avLst/>
                     </a:prstGeom>
+                    <a:noFill/>
+                    <a:ln>
+                      <a:noFill/>
+                    </a:ln>
                   </pic:spPr>
                 </pic:pic>
               </a:graphicData>
@@ -8893,6 +8903,7 @@
                 <w:rFonts w:ascii="Arial" w:hAnsi="Arial" w:cs="Arial"/>
                 <w:sz w:val="28"/>
                 <w:szCs w:val="28"/>
+                <w:lang w:val="en-US"/>
               </w:rPr>
             </w:pPr>
             <w:r>
@@ -8902,6 +8913,7 @@
                 <w:bCs/>
                 <w:sz w:val="28"/>
                 <w:szCs w:val="28"/>
+                <w:lang w:val="en-US"/>
               </w:rPr>
               <w:t>Post:</w:t>
             </w:r>
@@ -8912,6 +8924,7 @@
                 <w:bCs/>
                 <w:sz w:val="28"/>
                 <w:szCs w:val="28"/>
+                <w:lang w:val="en-US"/>
               </w:rPr>
               <w:t xml:space="preserve"> </w:t>
             </w:r>
@@ -8920,6 +8933,7 @@
                 <w:rFonts w:ascii="Arial" w:hAnsi="Arial" w:cs="Arial"/>
                 <w:sz w:val="28"/>
                 <w:szCs w:val="28"/>
+                <w:lang w:val="en-US"/>
               </w:rPr>
               <w:t>Prenotazione-&gt;select(p|p.id=id);</w:t>
             </w:r>
@@ -9464,6 +9478,7 @@
                 <w:rFonts w:ascii="Arial" w:hAnsi="Arial" w:cs="Arial"/>
                 <w:sz w:val="28"/>
                 <w:szCs w:val="28"/>
+                <w:lang w:val="en-US"/>
               </w:rPr>
             </w:pPr>
             <w:r>
@@ -9473,24 +9488,16 @@
                 <w:bCs/>
                 <w:sz w:val="28"/>
                 <w:szCs w:val="28"/>
-              </w:rPr>
-              <w:t>Post:</w:t>
-            </w:r>
-            <w:r>
-              <w:rPr>
-                <w:rFonts w:ascii="Arial" w:hAnsi="Arial" w:cs="Arial"/>
-                <w:b/>
-                <w:bCs/>
-                <w:sz w:val="28"/>
-                <w:szCs w:val="28"/>
-              </w:rPr>
-              <w:t xml:space="preserve"> </w:t>
-            </w:r>
-            <w:r>
-              <w:rPr>
-                <w:rFonts w:ascii="Arial" w:hAnsi="Arial" w:cs="Arial"/>
-                <w:sz w:val="28"/>
-                <w:szCs w:val="28"/>
+                <w:lang w:val="en-US"/>
+              </w:rPr>
+              <w:t xml:space="preserve">Post: </w:t>
+            </w:r>
+            <w:r>
+              <w:rPr>
+                <w:rFonts w:ascii="Arial" w:hAnsi="Arial" w:cs="Arial"/>
+                <w:sz w:val="28"/>
+                <w:szCs w:val="28"/>
+                <w:lang w:val="en-US"/>
               </w:rPr>
               <w:t>( !</w:t>
             </w:r>
@@ -9499,6 +9506,7 @@
                 <w:rFonts w:ascii="Arial" w:hAnsi="Arial" w:cs="Arial"/>
                 <w:sz w:val="28"/>
                 <w:szCs w:val="28"/>
+                <w:lang w:val="en-US"/>
               </w:rPr>
               <w:t>P</w:t>
             </w:r>
@@ -9507,6 +9515,7 @@
                 <w:rFonts w:ascii="Arial" w:hAnsi="Arial" w:cs="Arial"/>
                 <w:sz w:val="28"/>
                 <w:szCs w:val="28"/>
+                <w:lang w:val="en-US"/>
               </w:rPr>
               <w:t>renotazione-&gt;exists(p|p.id==prenotazione.id );</w:t>
             </w:r>
@@ -10401,6 +10410,7 @@
                 <w:rFonts w:ascii="Arial" w:hAnsi="Arial" w:cs="Arial"/>
                 <w:sz w:val="28"/>
                 <w:szCs w:val="28"/>
+                <w:lang w:val="en-US"/>
               </w:rPr>
             </w:pPr>
             <w:r>
@@ -10410,24 +10420,16 @@
                 <w:bCs/>
                 <w:sz w:val="28"/>
                 <w:szCs w:val="28"/>
-              </w:rPr>
-              <w:t>Post:</w:t>
-            </w:r>
-            <w:r>
-              <w:rPr>
-                <w:rFonts w:ascii="Arial" w:hAnsi="Arial" w:cs="Arial"/>
-                <w:b/>
-                <w:bCs/>
-                <w:sz w:val="28"/>
-                <w:szCs w:val="28"/>
-              </w:rPr>
-              <w:t xml:space="preserve"> </w:t>
-            </w:r>
-            <w:r>
-              <w:rPr>
-                <w:rFonts w:ascii="Arial" w:hAnsi="Arial" w:cs="Arial"/>
-                <w:sz w:val="28"/>
-                <w:szCs w:val="28"/>
+                <w:lang w:val="en-US"/>
+              </w:rPr>
+              <w:t xml:space="preserve">Post: </w:t>
+            </w:r>
+            <w:r>
+              <w:rPr>
+                <w:rFonts w:ascii="Arial" w:hAnsi="Arial" w:cs="Arial"/>
+                <w:sz w:val="28"/>
+                <w:szCs w:val="28"/>
+                <w:lang w:val="en-US"/>
               </w:rPr>
               <w:t>Struttura</w:t>
             </w:r>
@@ -10436,6 +10438,7 @@
                 <w:rFonts w:ascii="Arial" w:hAnsi="Arial" w:cs="Arial"/>
                 <w:sz w:val="28"/>
                 <w:szCs w:val="28"/>
+                <w:lang w:val="en-US"/>
               </w:rPr>
               <w:t>-&gt;select(</w:t>
             </w:r>
@@ -10444,6 +10447,7 @@
                 <w:rFonts w:ascii="Arial" w:hAnsi="Arial" w:cs="Arial"/>
                 <w:sz w:val="28"/>
                 <w:szCs w:val="28"/>
+                <w:lang w:val="en-US"/>
               </w:rPr>
               <w:t>s</w:t>
             </w:r>
@@ -10452,6 +10456,7 @@
                 <w:rFonts w:ascii="Arial" w:hAnsi="Arial" w:cs="Arial"/>
                 <w:sz w:val="28"/>
                 <w:szCs w:val="28"/>
+                <w:lang w:val="en-US"/>
               </w:rPr>
               <w:t>|</w:t>
             </w:r>
@@ -10460,6 +10465,7 @@
                 <w:rFonts w:ascii="Arial" w:hAnsi="Arial" w:cs="Arial"/>
                 <w:sz w:val="28"/>
                 <w:szCs w:val="28"/>
+                <w:lang w:val="en-US"/>
               </w:rPr>
               <w:t>s</w:t>
             </w:r>
@@ -10468,6 +10474,7 @@
                 <w:rFonts w:ascii="Arial" w:hAnsi="Arial" w:cs="Arial"/>
                 <w:sz w:val="28"/>
                 <w:szCs w:val="28"/>
+                <w:lang w:val="en-US"/>
               </w:rPr>
               <w:t>.id=id);</w:t>
             </w:r>
@@ -11852,6 +11859,7 @@
                 <w:rFonts w:ascii="Arial" w:hAnsi="Arial" w:cs="Arial"/>
                 <w:sz w:val="28"/>
                 <w:szCs w:val="28"/>
+                <w:lang w:val="en-US"/>
               </w:rPr>
             </w:pPr>
             <w:r>
@@ -11861,24 +11869,16 @@
                 <w:bCs/>
                 <w:sz w:val="28"/>
                 <w:szCs w:val="28"/>
-              </w:rPr>
-              <w:t>Post:</w:t>
-            </w:r>
-            <w:r>
-              <w:rPr>
-                <w:rFonts w:ascii="Arial" w:hAnsi="Arial" w:cs="Arial"/>
-                <w:b/>
-                <w:bCs/>
-                <w:sz w:val="28"/>
-                <w:szCs w:val="28"/>
-              </w:rPr>
-              <w:t xml:space="preserve"> </w:t>
-            </w:r>
-            <w:r>
-              <w:rPr>
-                <w:rFonts w:ascii="Arial" w:hAnsi="Arial" w:cs="Arial"/>
-                <w:sz w:val="28"/>
-                <w:szCs w:val="28"/>
+                <w:lang w:val="en-US"/>
+              </w:rPr>
+              <w:t xml:space="preserve">Post: </w:t>
+            </w:r>
+            <w:r>
+              <w:rPr>
+                <w:rFonts w:ascii="Arial" w:hAnsi="Arial" w:cs="Arial"/>
+                <w:sz w:val="28"/>
+                <w:szCs w:val="28"/>
+                <w:lang w:val="en-US"/>
               </w:rPr>
               <w:t>Operazione-&gt;select(o|o.id=id);</w:t>
             </w:r>
@@ -12457,6 +12457,7 @@
                 <w:rFonts w:ascii="Arial" w:hAnsi="Arial" w:cs="Arial"/>
                 <w:sz w:val="28"/>
                 <w:szCs w:val="28"/>
+                <w:lang w:val="en-US"/>
               </w:rPr>
             </w:pPr>
             <w:r>
@@ -12466,24 +12467,16 @@
                 <w:bCs/>
                 <w:sz w:val="28"/>
                 <w:szCs w:val="28"/>
-              </w:rPr>
-              <w:t>Post:</w:t>
-            </w:r>
-            <w:r>
-              <w:rPr>
-                <w:rFonts w:ascii="Arial" w:hAnsi="Arial" w:cs="Arial"/>
-                <w:b/>
-                <w:bCs/>
-                <w:sz w:val="28"/>
-                <w:szCs w:val="28"/>
-              </w:rPr>
-              <w:t xml:space="preserve"> </w:t>
-            </w:r>
-            <w:r>
-              <w:rPr>
-                <w:rFonts w:ascii="Arial" w:hAnsi="Arial" w:cs="Arial"/>
-                <w:sz w:val="28"/>
-                <w:szCs w:val="28"/>
+                <w:lang w:val="en-US"/>
+              </w:rPr>
+              <w:t xml:space="preserve">Post: </w:t>
+            </w:r>
+            <w:r>
+              <w:rPr>
+                <w:rFonts w:ascii="Arial" w:hAnsi="Arial" w:cs="Arial"/>
+                <w:sz w:val="28"/>
+                <w:szCs w:val="28"/>
+                <w:lang w:val="en-US"/>
               </w:rPr>
               <w:t>( !Operazione-&gt;exists(o|o.id==operazione.id );</w:t>
             </w:r>
@@ -12876,6 +12869,7 @@
                 <w:rFonts w:ascii="Arial" w:hAnsi="Arial" w:cs="Arial"/>
                 <w:sz w:val="28"/>
                 <w:szCs w:val="28"/>
+                <w:lang w:val="en-US"/>
               </w:rPr>
             </w:pPr>
             <w:r>
@@ -12885,40 +12879,25 @@
                 <w:bCs/>
                 <w:sz w:val="28"/>
                 <w:szCs w:val="28"/>
-              </w:rPr>
-              <w:t>Pre:</w:t>
-            </w:r>
-            <w:r>
-              <w:rPr>
-                <w:rFonts w:ascii="Arial" w:hAnsi="Arial" w:cs="Arial"/>
-                <w:b/>
-                <w:bCs/>
-                <w:sz w:val="28"/>
-                <w:szCs w:val="28"/>
-              </w:rPr>
-              <w:t xml:space="preserve"> </w:t>
-            </w:r>
-            <w:r>
-              <w:rPr>
-                <w:rFonts w:ascii="Arial" w:hAnsi="Arial" w:cs="Arial"/>
-                <w:sz w:val="28"/>
-                <w:szCs w:val="28"/>
-              </w:rPr>
-              <w:t>(</w:t>
-            </w:r>
-            <w:r>
-              <w:rPr>
-                <w:rFonts w:ascii="Arial" w:hAnsi="Arial" w:cs="Arial"/>
-                <w:sz w:val="28"/>
-                <w:szCs w:val="28"/>
-              </w:rPr>
-              <w:t xml:space="preserve">id&gt;0 &amp;&amp; </w:t>
-            </w:r>
-            <w:r>
-              <w:rPr>
-                <w:rFonts w:ascii="Arial" w:hAnsi="Arial" w:cs="Arial"/>
-                <w:sz w:val="28"/>
-                <w:szCs w:val="28"/>
+                <w:lang w:val="en-US"/>
+              </w:rPr>
+              <w:t xml:space="preserve">Pre: </w:t>
+            </w:r>
+            <w:r>
+              <w:rPr>
+                <w:rFonts w:ascii="Arial" w:hAnsi="Arial" w:cs="Arial"/>
+                <w:sz w:val="28"/>
+                <w:szCs w:val="28"/>
+                <w:lang w:val="en-US"/>
+              </w:rPr>
+              <w:t xml:space="preserve">(id&gt;0 &amp;&amp; </w:t>
+            </w:r>
+            <w:r>
+              <w:rPr>
+                <w:rFonts w:ascii="Arial" w:hAnsi="Arial" w:cs="Arial"/>
+                <w:sz w:val="28"/>
+                <w:szCs w:val="28"/>
+                <w:lang w:val="en-US"/>
               </w:rPr>
               <w:t>Ambulatorio</w:t>
             </w:r>
@@ -12927,6 +12906,7 @@
                 <w:rFonts w:ascii="Arial" w:hAnsi="Arial" w:cs="Arial"/>
                 <w:sz w:val="28"/>
                 <w:szCs w:val="28"/>
+                <w:lang w:val="en-US"/>
               </w:rPr>
               <w:t>-&gt;exists(</w:t>
             </w:r>
@@ -12935,6 +12915,7 @@
                 <w:rFonts w:ascii="Arial" w:hAnsi="Arial" w:cs="Arial"/>
                 <w:sz w:val="28"/>
                 <w:szCs w:val="28"/>
+                <w:lang w:val="en-US"/>
               </w:rPr>
               <w:t>a</w:t>
             </w:r>
@@ -12943,6 +12924,7 @@
                 <w:rFonts w:ascii="Arial" w:hAnsi="Arial" w:cs="Arial"/>
                 <w:sz w:val="28"/>
                 <w:szCs w:val="28"/>
+                <w:lang w:val="en-US"/>
               </w:rPr>
               <w:t>|</w:t>
             </w:r>
@@ -12951,6 +12933,7 @@
                 <w:rFonts w:ascii="Arial" w:hAnsi="Arial" w:cs="Arial"/>
                 <w:sz w:val="28"/>
                 <w:szCs w:val="28"/>
+                <w:lang w:val="en-US"/>
               </w:rPr>
               <w:t>a</w:t>
             </w:r>
@@ -12959,6 +12942,7 @@
                 <w:rFonts w:ascii="Arial" w:hAnsi="Arial" w:cs="Arial"/>
                 <w:sz w:val="28"/>
                 <w:szCs w:val="28"/>
+                <w:lang w:val="en-US"/>
               </w:rPr>
               <w:t>.id==id));</w:t>
             </w:r>
@@ -12972,6 +12956,7 @@
                 <w:rFonts w:ascii="Arial" w:hAnsi="Arial" w:cs="Arial"/>
                 <w:sz w:val="28"/>
                 <w:szCs w:val="28"/>
+                <w:lang w:val="en-US"/>
               </w:rPr>
             </w:pPr>
             <w:r>
@@ -12981,24 +12966,16 @@
                 <w:bCs/>
                 <w:sz w:val="28"/>
                 <w:szCs w:val="28"/>
-              </w:rPr>
-              <w:t>Post:</w:t>
-            </w:r>
-            <w:r>
-              <w:rPr>
-                <w:rFonts w:ascii="Arial" w:hAnsi="Arial" w:cs="Arial"/>
-                <w:b/>
-                <w:bCs/>
-                <w:sz w:val="28"/>
-                <w:szCs w:val="28"/>
-              </w:rPr>
-              <w:t xml:space="preserve"> </w:t>
-            </w:r>
-            <w:r>
-              <w:rPr>
-                <w:rFonts w:ascii="Arial" w:hAnsi="Arial" w:cs="Arial"/>
-                <w:sz w:val="28"/>
-                <w:szCs w:val="28"/>
+                <w:lang w:val="en-US"/>
+              </w:rPr>
+              <w:t xml:space="preserve">Post: </w:t>
+            </w:r>
+            <w:r>
+              <w:rPr>
+                <w:rFonts w:ascii="Arial" w:hAnsi="Arial" w:cs="Arial"/>
+                <w:sz w:val="28"/>
+                <w:szCs w:val="28"/>
+                <w:lang w:val="en-US"/>
               </w:rPr>
               <w:t>Ambulatorio</w:t>
             </w:r>
@@ -13007,6 +12984,7 @@
                 <w:rFonts w:ascii="Arial" w:hAnsi="Arial" w:cs="Arial"/>
                 <w:sz w:val="28"/>
                 <w:szCs w:val="28"/>
+                <w:lang w:val="en-US"/>
               </w:rPr>
               <w:t>-&gt;select(</w:t>
             </w:r>
@@ -13015,6 +12993,7 @@
                 <w:rFonts w:ascii="Arial" w:hAnsi="Arial" w:cs="Arial"/>
                 <w:sz w:val="28"/>
                 <w:szCs w:val="28"/>
+                <w:lang w:val="en-US"/>
               </w:rPr>
               <w:t>a</w:t>
             </w:r>
@@ -13023,6 +13002,7 @@
                 <w:rFonts w:ascii="Arial" w:hAnsi="Arial" w:cs="Arial"/>
                 <w:sz w:val="28"/>
                 <w:szCs w:val="28"/>
+                <w:lang w:val="en-US"/>
               </w:rPr>
               <w:t>|</w:t>
             </w:r>
@@ -13031,6 +13011,7 @@
                 <w:rFonts w:ascii="Arial" w:hAnsi="Arial" w:cs="Arial"/>
                 <w:sz w:val="28"/>
                 <w:szCs w:val="28"/>
+                <w:lang w:val="en-US"/>
               </w:rPr>
               <w:t>a</w:t>
             </w:r>
@@ -13039,6 +13020,7 @@
                 <w:rFonts w:ascii="Arial" w:hAnsi="Arial" w:cs="Arial"/>
                 <w:sz w:val="28"/>
                 <w:szCs w:val="28"/>
+                <w:lang w:val="en-US"/>
               </w:rPr>
               <w:t>.id=id);</w:t>
             </w:r>
@@ -13084,6 +13066,7 @@
                 <w:rFonts w:ascii="Arial" w:hAnsi="Arial" w:cs="Arial"/>
                 <w:sz w:val="28"/>
                 <w:szCs w:val="28"/>
+                <w:lang w:val="en-US"/>
               </w:rPr>
             </w:pPr>
             <w:r>
@@ -13093,6 +13076,7 @@
                 <w:bCs/>
                 <w:sz w:val="28"/>
                 <w:szCs w:val="28"/>
+                <w:lang w:val="en-US"/>
               </w:rPr>
               <w:t xml:space="preserve">Context: </w:t>
             </w:r>
@@ -13101,6 +13085,7 @@
                 <w:rFonts w:ascii="Arial" w:hAnsi="Arial" w:cs="Arial"/>
                 <w:sz w:val="28"/>
                 <w:szCs w:val="28"/>
+                <w:lang w:val="en-US"/>
               </w:rPr>
               <w:t>AmbulatoriDaoInterface</w:t>
             </w:r>
@@ -13109,6 +13094,7 @@
                 <w:rFonts w:ascii="Arial" w:hAnsi="Arial" w:cs="Arial"/>
                 <w:sz w:val="28"/>
                 <w:szCs w:val="28"/>
+                <w:lang w:val="en-US"/>
               </w:rPr>
               <w:t xml:space="preserve"> :                                                                  doRetrieveAll ( order )</w:t>
             </w:r>
@@ -13122,6 +13108,7 @@
                 <w:rFonts w:ascii="Arial" w:hAnsi="Arial" w:cs="Arial"/>
                 <w:sz w:val="28"/>
                 <w:szCs w:val="28"/>
+                <w:lang w:val="en-US"/>
               </w:rPr>
             </w:pPr>
             <w:r>
@@ -13131,6 +13118,7 @@
                 <w:bCs/>
                 <w:sz w:val="28"/>
                 <w:szCs w:val="28"/>
+                <w:lang w:val="en-US"/>
               </w:rPr>
               <w:t>Pre:</w:t>
             </w:r>
@@ -13139,6 +13127,7 @@
                 <w:rFonts w:ascii="Arial" w:hAnsi="Arial" w:cs="Arial"/>
                 <w:sz w:val="28"/>
                 <w:szCs w:val="28"/>
+                <w:lang w:val="en-US"/>
               </w:rPr>
               <w:t xml:space="preserve"> (order==”id” || order==”</w:t>
             </w:r>
@@ -13147,6 +13136,7 @@
                 <w:rFonts w:ascii="Arial" w:hAnsi="Arial" w:cs="Arial"/>
                 <w:sz w:val="28"/>
                 <w:szCs w:val="28"/>
+                <w:lang w:val="en-US"/>
               </w:rPr>
               <w:t>nome</w:t>
             </w:r>
@@ -13155,6 +13145,7 @@
                 <w:rFonts w:ascii="Arial" w:hAnsi="Arial" w:cs="Arial"/>
                 <w:sz w:val="28"/>
                 <w:szCs w:val="28"/>
+                <w:lang w:val="en-US"/>
               </w:rPr>
               <w:t>” || order==”</w:t>
             </w:r>
@@ -13163,6 +13154,7 @@
                 <w:rFonts w:ascii="Arial" w:hAnsi="Arial" w:cs="Arial"/>
                 <w:sz w:val="28"/>
                 <w:szCs w:val="28"/>
+                <w:lang w:val="en-US"/>
               </w:rPr>
               <w:t>idStruttura</w:t>
             </w:r>
@@ -13171,6 +13163,7 @@
                 <w:rFonts w:ascii="Arial" w:hAnsi="Arial" w:cs="Arial"/>
                 <w:sz w:val="28"/>
                 <w:szCs w:val="28"/>
+                <w:lang w:val="en-US"/>
               </w:rPr>
               <w:t>” );</w:t>
             </w:r>
@@ -13551,6 +13544,7 @@
                 <w:rFonts w:ascii="Arial" w:hAnsi="Arial" w:cs="Arial"/>
                 <w:sz w:val="28"/>
                 <w:szCs w:val="28"/>
+                <w:lang w:val="en-US"/>
               </w:rPr>
             </w:pPr>
             <w:r>
@@ -13560,6 +13554,7 @@
                 <w:bCs/>
                 <w:sz w:val="28"/>
                 <w:szCs w:val="28"/>
+                <w:lang w:val="en-US"/>
               </w:rPr>
               <w:t xml:space="preserve">Context: </w:t>
             </w:r>
@@ -13568,6 +13563,7 @@
                 <w:rFonts w:ascii="Arial" w:hAnsi="Arial" w:cs="Arial"/>
                 <w:sz w:val="28"/>
                 <w:szCs w:val="28"/>
+                <w:lang w:val="en-US"/>
               </w:rPr>
               <w:t>AmbulatoriDaoInterface</w:t>
             </w:r>
@@ -13576,6 +13572,7 @@
                 <w:rFonts w:ascii="Arial" w:hAnsi="Arial" w:cs="Arial"/>
                 <w:sz w:val="28"/>
                 <w:szCs w:val="28"/>
+                <w:lang w:val="en-US"/>
               </w:rPr>
               <w:t xml:space="preserve"> : doDelete ( </w:t>
             </w:r>
@@ -13584,6 +13581,7 @@
                 <w:rFonts w:ascii="Arial" w:hAnsi="Arial" w:cs="Arial"/>
                 <w:sz w:val="28"/>
                 <w:szCs w:val="28"/>
+                <w:lang w:val="en-US"/>
               </w:rPr>
               <w:t>ambulatorio</w:t>
             </w:r>
@@ -13592,6 +13590,7 @@
                 <w:rFonts w:ascii="Arial" w:hAnsi="Arial" w:cs="Arial"/>
                 <w:sz w:val="28"/>
                 <w:szCs w:val="28"/>
+                <w:lang w:val="en-US"/>
               </w:rPr>
               <w:t xml:space="preserve"> )</w:t>
             </w:r>
@@ -13605,6 +13604,7 @@
                 <w:rFonts w:ascii="Arial" w:hAnsi="Arial" w:cs="Arial"/>
                 <w:sz w:val="28"/>
                 <w:szCs w:val="28"/>
+                <w:lang w:val="en-US"/>
               </w:rPr>
             </w:pPr>
             <w:r>
@@ -13614,6 +13614,7 @@
                 <w:bCs/>
                 <w:sz w:val="28"/>
                 <w:szCs w:val="28"/>
+                <w:lang w:val="en-US"/>
               </w:rPr>
               <w:t xml:space="preserve">Pre: </w:t>
             </w:r>
@@ -13622,6 +13623,7 @@
                 <w:rFonts w:ascii="Arial" w:hAnsi="Arial" w:cs="Arial"/>
                 <w:sz w:val="28"/>
                 <w:szCs w:val="28"/>
+                <w:lang w:val="en-US"/>
               </w:rPr>
               <w:t>(</w:t>
             </w:r>
@@ -13630,6 +13632,7 @@
                 <w:rFonts w:ascii="Arial" w:hAnsi="Arial" w:cs="Arial"/>
                 <w:sz w:val="28"/>
                 <w:szCs w:val="28"/>
+                <w:lang w:val="en-US"/>
               </w:rPr>
               <w:t>ambulatorio</w:t>
             </w:r>
@@ -13638,6 +13641,7 @@
                 <w:rFonts w:ascii="Arial" w:hAnsi="Arial" w:cs="Arial"/>
                 <w:sz w:val="28"/>
                 <w:szCs w:val="28"/>
+                <w:lang w:val="en-US"/>
               </w:rPr>
               <w:t>!=null );</w:t>
             </w:r>
@@ -13651,6 +13655,7 @@
                 <w:rFonts w:ascii="Arial" w:hAnsi="Arial" w:cs="Arial"/>
                 <w:sz w:val="28"/>
                 <w:szCs w:val="28"/>
+                <w:lang w:val="en-US"/>
               </w:rPr>
             </w:pPr>
             <w:r>
@@ -13660,24 +13665,16 @@
                 <w:bCs/>
                 <w:sz w:val="28"/>
                 <w:szCs w:val="28"/>
-              </w:rPr>
-              <w:t>Post:</w:t>
-            </w:r>
-            <w:r>
-              <w:rPr>
-                <w:rFonts w:ascii="Arial" w:hAnsi="Arial" w:cs="Arial"/>
-                <w:b/>
-                <w:bCs/>
-                <w:sz w:val="28"/>
-                <w:szCs w:val="28"/>
-              </w:rPr>
-              <w:t xml:space="preserve"> </w:t>
-            </w:r>
-            <w:r>
-              <w:rPr>
-                <w:rFonts w:ascii="Arial" w:hAnsi="Arial" w:cs="Arial"/>
-                <w:sz w:val="28"/>
-                <w:szCs w:val="28"/>
+                <w:lang w:val="en-US"/>
+              </w:rPr>
+              <w:t xml:space="preserve">Post: </w:t>
+            </w:r>
+            <w:r>
+              <w:rPr>
+                <w:rFonts w:ascii="Arial" w:hAnsi="Arial" w:cs="Arial"/>
+                <w:sz w:val="28"/>
+                <w:szCs w:val="28"/>
+                <w:lang w:val="en-US"/>
               </w:rPr>
               <w:t>( !</w:t>
             </w:r>
@@ -13686,6 +13683,7 @@
                 <w:rFonts w:ascii="Arial" w:hAnsi="Arial" w:cs="Arial"/>
                 <w:sz w:val="28"/>
                 <w:szCs w:val="28"/>
+                <w:lang w:val="en-US"/>
               </w:rPr>
               <w:t>Ambulatorio</w:t>
             </w:r>
@@ -13694,6 +13692,7 @@
                 <w:rFonts w:ascii="Arial" w:hAnsi="Arial" w:cs="Arial"/>
                 <w:sz w:val="28"/>
                 <w:szCs w:val="28"/>
+                <w:lang w:val="en-US"/>
               </w:rPr>
               <w:t>-&gt;exists(</w:t>
             </w:r>
@@ -13702,6 +13701,7 @@
                 <w:rFonts w:ascii="Arial" w:hAnsi="Arial" w:cs="Arial"/>
                 <w:sz w:val="28"/>
                 <w:szCs w:val="28"/>
+                <w:lang w:val="en-US"/>
               </w:rPr>
               <w:t>a</w:t>
             </w:r>
@@ -13710,6 +13710,7 @@
                 <w:rFonts w:ascii="Arial" w:hAnsi="Arial" w:cs="Arial"/>
                 <w:sz w:val="28"/>
                 <w:szCs w:val="28"/>
+                <w:lang w:val="en-US"/>
               </w:rPr>
               <w:t>|</w:t>
             </w:r>
@@ -13718,6 +13719,7 @@
                 <w:rFonts w:ascii="Arial" w:hAnsi="Arial" w:cs="Arial"/>
                 <w:sz w:val="28"/>
                 <w:szCs w:val="28"/>
+                <w:lang w:val="en-US"/>
               </w:rPr>
               <w:t>a</w:t>
             </w:r>
@@ -13726,6 +13728,7 @@
                 <w:rFonts w:ascii="Arial" w:hAnsi="Arial" w:cs="Arial"/>
                 <w:sz w:val="28"/>
                 <w:szCs w:val="28"/>
+                <w:lang w:val="en-US"/>
               </w:rPr>
               <w:t>.id==</w:t>
             </w:r>
@@ -13734,6 +13737,7 @@
                 <w:rFonts w:ascii="Arial" w:hAnsi="Arial" w:cs="Arial"/>
                 <w:sz w:val="28"/>
                 <w:szCs w:val="28"/>
+                <w:lang w:val="en-US"/>
               </w:rPr>
               <w:t>ambulatorio</w:t>
             </w:r>
@@ -13742,6 +13746,7 @@
                 <w:rFonts w:ascii="Arial" w:hAnsi="Arial" w:cs="Arial"/>
                 <w:sz w:val="28"/>
                 <w:szCs w:val="28"/>
+                <w:lang w:val="en-US"/>
               </w:rPr>
               <w:t>.id );</w:t>
             </w:r>
@@ -15246,6 +15251,7 @@
                 <w:rFonts w:ascii="Arial" w:hAnsi="Arial" w:cs="Arial"/>
                 <w:sz w:val="28"/>
                 <w:szCs w:val="28"/>
+                <w:lang w:val="en-US"/>
               </w:rPr>
             </w:pPr>
             <w:r>
@@ -15255,24 +15261,16 @@
                 <w:bCs/>
                 <w:sz w:val="28"/>
                 <w:szCs w:val="28"/>
-              </w:rPr>
-              <w:t>Post:</w:t>
-            </w:r>
-            <w:r>
-              <w:rPr>
-                <w:rFonts w:ascii="Arial" w:hAnsi="Arial" w:cs="Arial"/>
-                <w:b/>
-                <w:bCs/>
-                <w:sz w:val="28"/>
-                <w:szCs w:val="28"/>
-              </w:rPr>
-              <w:t xml:space="preserve"> </w:t>
-            </w:r>
-            <w:r>
-              <w:rPr>
-                <w:rFonts w:ascii="Arial" w:hAnsi="Arial" w:cs="Arial"/>
-                <w:sz w:val="28"/>
-                <w:szCs w:val="28"/>
+                <w:lang w:val="en-US"/>
+              </w:rPr>
+              <w:t xml:space="preserve">Post: </w:t>
+            </w:r>
+            <w:r>
+              <w:rPr>
+                <w:rFonts w:ascii="Arial" w:hAnsi="Arial" w:cs="Arial"/>
+                <w:sz w:val="28"/>
+                <w:szCs w:val="28"/>
+                <w:lang w:val="en-US"/>
               </w:rPr>
               <w:t>Prenotazione-&gt;select(p|p.id==id);</w:t>
             </w:r>
@@ -15471,6 +15469,7 @@
                 <w:rFonts w:ascii="Arial" w:hAnsi="Arial" w:cs="Arial"/>
                 <w:sz w:val="28"/>
                 <w:szCs w:val="28"/>
+                <w:lang w:val="en-US"/>
               </w:rPr>
             </w:pPr>
             <w:r>
@@ -15480,6 +15479,7 @@
                 <w:bCs/>
                 <w:sz w:val="28"/>
                 <w:szCs w:val="28"/>
+                <w:lang w:val="en-US"/>
               </w:rPr>
               <w:t>Context:</w:t>
             </w:r>
@@ -15488,6 +15488,7 @@
                 <w:rFonts w:ascii="Arial" w:hAnsi="Arial" w:cs="Arial"/>
                 <w:sz w:val="28"/>
                 <w:szCs w:val="28"/>
+                <w:lang w:val="en-US"/>
               </w:rPr>
               <w:t xml:space="preserve"> DaoInterface : getStruttura ( id )</w:t>
             </w:r>
@@ -15501,6 +15502,7 @@
                 <w:rFonts w:ascii="Arial" w:hAnsi="Arial" w:cs="Arial"/>
                 <w:sz w:val="28"/>
                 <w:szCs w:val="28"/>
+                <w:lang w:val="en-US"/>
               </w:rPr>
             </w:pPr>
             <w:r>
@@ -15510,24 +15512,16 @@
                 <w:bCs/>
                 <w:sz w:val="28"/>
                 <w:szCs w:val="28"/>
-              </w:rPr>
-              <w:t>Pre</w:t>
-            </w:r>
-            <w:r>
-              <w:rPr>
-                <w:rFonts w:ascii="Arial" w:hAnsi="Arial" w:cs="Arial"/>
-                <w:b/>
-                <w:bCs/>
-                <w:sz w:val="28"/>
-                <w:szCs w:val="28"/>
-              </w:rPr>
-              <w:t xml:space="preserve">: </w:t>
-            </w:r>
-            <w:r>
-              <w:rPr>
-                <w:rFonts w:ascii="Arial" w:hAnsi="Arial" w:cs="Arial"/>
-                <w:sz w:val="28"/>
-                <w:szCs w:val="28"/>
+                <w:lang w:val="en-US"/>
+              </w:rPr>
+              <w:t xml:space="preserve">Pre: </w:t>
+            </w:r>
+            <w:r>
+              <w:rPr>
+                <w:rFonts w:ascii="Arial" w:hAnsi="Arial" w:cs="Arial"/>
+                <w:sz w:val="28"/>
+                <w:szCs w:val="28"/>
+                <w:lang w:val="en-US"/>
               </w:rPr>
               <w:t>(id&gt;0</w:t>
             </w:r>
@@ -15536,6 +15530,7 @@
                 <w:rFonts w:ascii="Arial" w:hAnsi="Arial" w:cs="Arial"/>
                 <w:sz w:val="28"/>
                 <w:szCs w:val="28"/>
+                <w:lang w:val="en-US"/>
               </w:rPr>
               <w:t>)</w:t>
             </w:r>
@@ -15544,6 +15539,7 @@
                 <w:rFonts w:ascii="Arial" w:hAnsi="Arial" w:cs="Arial"/>
                 <w:sz w:val="28"/>
                 <w:szCs w:val="28"/>
+                <w:lang w:val="en-US"/>
               </w:rPr>
               <w:t>;</w:t>
             </w:r>
@@ -15557,6 +15553,7 @@
                 <w:rFonts w:ascii="Arial" w:hAnsi="Arial" w:cs="Arial"/>
                 <w:sz w:val="28"/>
                 <w:szCs w:val="28"/>
+                <w:lang w:val="en-US"/>
               </w:rPr>
             </w:pPr>
             <w:r>
@@ -15566,6 +15563,7 @@
                 <w:bCs/>
                 <w:sz w:val="28"/>
                 <w:szCs w:val="28"/>
+                <w:lang w:val="en-US"/>
               </w:rPr>
               <w:t>Post:</w:t>
             </w:r>
@@ -15574,6 +15572,7 @@
                 <w:rFonts w:ascii="Arial" w:hAnsi="Arial" w:cs="Arial"/>
                 <w:sz w:val="28"/>
                 <w:szCs w:val="28"/>
+                <w:lang w:val="en-US"/>
               </w:rPr>
               <w:t xml:space="preserve"> </w:t>
             </w:r>
@@ -15582,6 +15581,7 @@
                 <w:rFonts w:ascii="Arial" w:hAnsi="Arial" w:cs="Arial"/>
                 <w:sz w:val="28"/>
                 <w:szCs w:val="28"/>
+                <w:lang w:val="en-US"/>
               </w:rPr>
               <w:t>Struttura-&gt;select(s|s.id=id)</w:t>
             </w:r>
@@ -15590,6 +15590,7 @@
                 <w:rFonts w:ascii="Arial" w:hAnsi="Arial" w:cs="Arial"/>
                 <w:sz w:val="28"/>
                 <w:szCs w:val="28"/>
+                <w:lang w:val="en-US"/>
               </w:rPr>
               <w:t>;</w:t>
             </w:r>
@@ -15994,6 +15995,7 @@
                 <w:rFonts w:ascii="Arial" w:hAnsi="Arial" w:cs="Arial"/>
                 <w:sz w:val="28"/>
                 <w:szCs w:val="28"/>
+                <w:lang w:val="en-US"/>
               </w:rPr>
             </w:pPr>
             <w:r>
@@ -16003,24 +16005,16 @@
                 <w:bCs/>
                 <w:sz w:val="28"/>
                 <w:szCs w:val="28"/>
-              </w:rPr>
-              <w:t>Post:</w:t>
-            </w:r>
-            <w:r>
-              <w:rPr>
-                <w:rFonts w:ascii="Arial" w:hAnsi="Arial" w:cs="Arial"/>
-                <w:b/>
-                <w:bCs/>
-                <w:sz w:val="28"/>
-                <w:szCs w:val="28"/>
-              </w:rPr>
-              <w:t xml:space="preserve"> </w:t>
-            </w:r>
-            <w:r>
-              <w:rPr>
-                <w:rFonts w:ascii="Arial" w:hAnsi="Arial" w:cs="Arial"/>
-                <w:sz w:val="28"/>
-                <w:szCs w:val="28"/>
+                <w:lang w:val="en-US"/>
+              </w:rPr>
+              <w:t xml:space="preserve">Post: </w:t>
+            </w:r>
+            <w:r>
+              <w:rPr>
+                <w:rFonts w:ascii="Arial" w:hAnsi="Arial" w:cs="Arial"/>
+                <w:sz w:val="28"/>
+                <w:szCs w:val="28"/>
+                <w:lang w:val="en-US"/>
               </w:rPr>
               <w:t>( !Prenotazione-&gt;exists(p|p.id==id );</w:t>
             </w:r>

</xml_diff>